<commit_message>
Program use arguments command string
</commit_message>
<xml_diff>
--- a/Lab1/pp_lw1_report_Kolchin.docx
+++ b/Lab1/pp_lw1_report_Kolchin.docx
@@ -5270,6 +5270,9 @@
     </w:tbl>
     <w:p>
       <w:r>
+        <w:rPr>
+          <w:noProof/>
+        </w:rPr>
         <w:drawing>
           <wp:anchor distT="0" distB="0" distL="114300" distR="114300" simplePos="0" relativeHeight="251663360" behindDoc="0" locked="0" layoutInCell="1" allowOverlap="1">
             <wp:simplePos x="0" y="0"/>
@@ -6859,6 +6862,7 @@
   <w:style w:type="character" w:default="1" w:styleId="a0">
     <w:name w:val="Default Paragraph Font"/>
     <w:uiPriority w:val="1"/>
+    <w:semiHidden/>
     <w:unhideWhenUsed/>
   </w:style>
   <w:style w:type="table" w:default="1" w:styleId="a1">
@@ -7624,23 +7628,23 @@
           </c:yVal>
           <c:smooth val="1"/>
         </c:ser>
-        <c:axId val="137131520"/>
-        <c:axId val="137146368"/>
+        <c:axId val="56552448"/>
+        <c:axId val="57475840"/>
       </c:scatterChart>
       <c:valAx>
-        <c:axId val="137131520"/>
+        <c:axId val="56552448"/>
         <c:scaling>
           <c:orientation val="minMax"/>
         </c:scaling>
         <c:axPos val="b"/>
         <c:numFmt formatCode="General" sourceLinked="1"/>
         <c:tickLblPos val="nextTo"/>
-        <c:crossAx val="137146368"/>
+        <c:crossAx val="57475840"/>
         <c:crosses val="autoZero"/>
         <c:crossBetween val="midCat"/>
       </c:valAx>
       <c:valAx>
-        <c:axId val="137146368"/>
+        <c:axId val="57475840"/>
         <c:scaling>
           <c:orientation val="minMax"/>
         </c:scaling>
@@ -7648,7 +7652,7 @@
         <c:majorGridlines/>
         <c:numFmt formatCode="General" sourceLinked="1"/>
         <c:tickLblPos val="nextTo"/>
-        <c:crossAx val="137131520"/>
+        <c:crossAx val="56552448"/>
         <c:crosses val="autoZero"/>
         <c:crossBetween val="midCat"/>
       </c:valAx>
@@ -7940,23 +7944,23 @@
           </c:yVal>
           <c:smooth val="1"/>
         </c:ser>
-        <c:axId val="140839936"/>
-        <c:axId val="140852608"/>
+        <c:axId val="57490048"/>
+        <c:axId val="57495936"/>
       </c:scatterChart>
       <c:valAx>
-        <c:axId val="140839936"/>
+        <c:axId val="57490048"/>
         <c:scaling>
           <c:orientation val="minMax"/>
         </c:scaling>
         <c:axPos val="b"/>
         <c:numFmt formatCode="General" sourceLinked="1"/>
         <c:tickLblPos val="nextTo"/>
-        <c:crossAx val="140852608"/>
+        <c:crossAx val="57495936"/>
         <c:crosses val="autoZero"/>
         <c:crossBetween val="midCat"/>
       </c:valAx>
       <c:valAx>
-        <c:axId val="140852608"/>
+        <c:axId val="57495936"/>
         <c:scaling>
           <c:orientation val="minMax"/>
         </c:scaling>
@@ -7964,7 +7968,7 @@
         <c:majorGridlines/>
         <c:numFmt formatCode="General" sourceLinked="1"/>
         <c:tickLblPos val="nextTo"/>
-        <c:crossAx val="140839936"/>
+        <c:crossAx val="57490048"/>
         <c:crosses val="autoZero"/>
         <c:crossBetween val="midCat"/>
       </c:valAx>
@@ -8021,7 +8025,7 @@
           <c:xMode val="edge"/>
           <c:yMode val="edge"/>
           <c:x val="0.13280176966912038"/>
-          <c:y val="2.7553442612126326E-2"/>
+          <c:y val="2.7553442612126351E-2"/>
           <c:w val="0.71378237095363051"/>
           <c:h val="0.79822506561679785"/>
         </c:manualLayout>
@@ -8074,10 +8078,10 @@
                   <c:v>3.8787715929158657</c:v>
                 </c:pt>
                 <c:pt idx="3">
-                  <c:v>31.036304389960261</c:v>
+                  <c:v>31.036304389960254</c:v>
                 </c:pt>
                 <c:pt idx="4">
-                  <c:v>31.762731825845478</c:v>
+                  <c:v>31.762731825845471</c:v>
                 </c:pt>
               </c:numCache>
             </c:numRef>
@@ -8127,7 +8131,7 @@
                   <c:v>0.9848583509513742</c:v>
                 </c:pt>
                 <c:pt idx="2">
-                  <c:v>2.9978459018311585</c:v>
+                  <c:v>2.9978459018311576</c:v>
                 </c:pt>
                 <c:pt idx="3">
                   <c:v>19.063311011904759</c:v>
@@ -8189,7 +8193,7 @@
                   <c:v>11.437986607142856</c:v>
                 </c:pt>
                 <c:pt idx="4">
-                  <c:v>12.881392659627954</c:v>
+                  <c:v>12.881392659627958</c:v>
                 </c:pt>
               </c:numCache>
             </c:numRef>
@@ -8239,36 +8243,36 @@
                   <c:v>1.0010134732556752</c:v>
                 </c:pt>
                 <c:pt idx="2">
-                  <c:v>2.0493019312369278</c:v>
+                  <c:v>2.0493019312369287</c:v>
                 </c:pt>
                 <c:pt idx="3">
                   <c:v>8.169990433673469</c:v>
                 </c:pt>
                 <c:pt idx="4">
-                  <c:v>6.2812184358911516</c:v>
+                  <c:v>6.2812184358911543</c:v>
                 </c:pt>
               </c:numCache>
             </c:numRef>
           </c:yVal>
           <c:smooth val="1"/>
         </c:ser>
-        <c:axId val="67859968"/>
-        <c:axId val="67861504"/>
+        <c:axId val="57510144"/>
+        <c:axId val="57520128"/>
       </c:scatterChart>
       <c:valAx>
-        <c:axId val="67859968"/>
+        <c:axId val="57510144"/>
         <c:scaling>
           <c:orientation val="minMax"/>
         </c:scaling>
         <c:axPos val="b"/>
         <c:numFmt formatCode="General" sourceLinked="1"/>
         <c:tickLblPos val="nextTo"/>
-        <c:crossAx val="67861504"/>
+        <c:crossAx val="57520128"/>
         <c:crosses val="autoZero"/>
         <c:crossBetween val="midCat"/>
       </c:valAx>
       <c:valAx>
-        <c:axId val="67861504"/>
+        <c:axId val="57520128"/>
         <c:scaling>
           <c:orientation val="minMax"/>
         </c:scaling>
@@ -8276,7 +8280,7 @@
         <c:majorGridlines/>
         <c:numFmt formatCode="General" sourceLinked="1"/>
         <c:tickLblPos val="nextTo"/>
-        <c:crossAx val="67859968"/>
+        <c:crossAx val="57510144"/>
         <c:crosses val="autoZero"/>
         <c:crossBetween val="midCat"/>
       </c:valAx>
@@ -8383,13 +8387,13 @@
                   <c:v>2.01840490797546</c:v>
                 </c:pt>
                 <c:pt idx="2">
-                  <c:v>2.1433202414903034</c:v>
+                  <c:v>2.1433202414903061</c:v>
                 </c:pt>
                 <c:pt idx="3">
-                  <c:v>16.799977123435411</c:v>
+                  <c:v>16.799977123435418</c:v>
                 </c:pt>
                 <c:pt idx="4">
-                  <c:v>31.333333333333325</c:v>
+                  <c:v>31.333333333333311</c:v>
                 </c:pt>
               </c:numCache>
             </c:numRef>
@@ -8439,10 +8443,10 @@
                   <c:v>2.01840490797546</c:v>
                 </c:pt>
                 <c:pt idx="2">
-                  <c:v>2.124571985923323</c:v>
+                  <c:v>2.1245719859233239</c:v>
                 </c:pt>
                 <c:pt idx="3">
-                  <c:v>8.3513390572582047</c:v>
+                  <c:v>8.3513390572582082</c:v>
                 </c:pt>
                 <c:pt idx="4">
                   <c:v>22.386069196768783</c:v>
@@ -8498,7 +8502,7 @@
                   <c:v>2.0924706672500988</c:v>
                 </c:pt>
                 <c:pt idx="3">
-                  <c:v>3.3086874668125579</c:v>
+                  <c:v>3.3086874668125588</c:v>
                 </c:pt>
                 <c:pt idx="4">
                   <c:v>16.601136748962553</c:v>
@@ -8551,10 +8555,10 @@
                   <c:v>1.4813414019162885</c:v>
                 </c:pt>
                 <c:pt idx="2">
-                  <c:v>2.0122895230788194</c:v>
+                  <c:v>2.0122895230788176</c:v>
                 </c:pt>
                 <c:pt idx="3">
-                  <c:v>4.1805595088033174</c:v>
+                  <c:v>4.1805595088033165</c:v>
                 </c:pt>
                 <c:pt idx="4">
                   <c:v>9.1427085093327882</c:v>
@@ -8564,23 +8568,23 @@
           </c:yVal>
           <c:smooth val="1"/>
         </c:ser>
-        <c:axId val="68068480"/>
-        <c:axId val="68070016"/>
+        <c:axId val="57534336"/>
+        <c:axId val="57535872"/>
       </c:scatterChart>
       <c:valAx>
-        <c:axId val="68068480"/>
+        <c:axId val="57534336"/>
         <c:scaling>
           <c:orientation val="minMax"/>
         </c:scaling>
         <c:axPos val="b"/>
         <c:numFmt formatCode="General" sourceLinked="1"/>
         <c:tickLblPos val="nextTo"/>
-        <c:crossAx val="68070016"/>
+        <c:crossAx val="57535872"/>
         <c:crosses val="autoZero"/>
         <c:crossBetween val="midCat"/>
       </c:valAx>
       <c:valAx>
-        <c:axId val="68070016"/>
+        <c:axId val="57535872"/>
         <c:scaling>
           <c:orientation val="minMax"/>
         </c:scaling>
@@ -8588,7 +8592,7 @@
         <c:majorGridlines/>
         <c:numFmt formatCode="General" sourceLinked="1"/>
         <c:tickLblPos val="nextTo"/>
-        <c:crossAx val="68068480"/>
+        <c:crossAx val="57534336"/>
         <c:crosses val="autoZero"/>
         <c:crossBetween val="midCat"/>
       </c:valAx>
@@ -8686,13 +8690,13 @@
                   <c:v>2.01840490797546</c:v>
                 </c:pt>
                 <c:pt idx="2">
-                  <c:v>2.1433202414903034</c:v>
+                  <c:v>2.1433202414903061</c:v>
                 </c:pt>
                 <c:pt idx="3">
-                  <c:v>16.799977123435411</c:v>
+                  <c:v>16.799977123435418</c:v>
                 </c:pt>
                 <c:pt idx="4">
-                  <c:v>31.333333333333325</c:v>
+                  <c:v>31.333333333333311</c:v>
                 </c:pt>
               </c:numCache>
             </c:numRef>
@@ -8739,16 +8743,16 @@
                   <c:v>1</c:v>
                 </c:pt>
                 <c:pt idx="1">
-                  <c:v>1.3625521472392639</c:v>
+                  <c:v>1.3625521472392641</c:v>
                 </c:pt>
                 <c:pt idx="2">
-                  <c:v>1.0557983637825181</c:v>
+                  <c:v>1.0557983637825179</c:v>
                 </c:pt>
                 <c:pt idx="3">
-                  <c:v>1.9976606097035958</c:v>
+                  <c:v>1.997660609703596</c:v>
                 </c:pt>
                 <c:pt idx="4">
-                  <c:v>2.448516123413242</c:v>
+                  <c:v>2.4485161234132407</c:v>
                 </c:pt>
               </c:numCache>
             </c:numRef>
@@ -8795,7 +8799,7 @@
                   <c:v>1</c:v>
                 </c:pt>
                 <c:pt idx="1">
-                  <c:v>1.3625521472392639</c:v>
+                  <c:v>1.3625521472392641</c:v>
                 </c:pt>
                 <c:pt idx="2">
                   <c:v>1.0398457295790127</c:v>
@@ -8867,23 +8871,23 @@
           </c:yVal>
           <c:smooth val="1"/>
         </c:ser>
-        <c:axId val="68088576"/>
-        <c:axId val="68090112"/>
+        <c:axId val="57689600"/>
+        <c:axId val="57691136"/>
       </c:scatterChart>
       <c:valAx>
-        <c:axId val="68088576"/>
+        <c:axId val="57689600"/>
         <c:scaling>
           <c:orientation val="minMax"/>
         </c:scaling>
         <c:axPos val="b"/>
         <c:numFmt formatCode="General" sourceLinked="1"/>
         <c:tickLblPos val="nextTo"/>
-        <c:crossAx val="68090112"/>
+        <c:crossAx val="57691136"/>
         <c:crosses val="autoZero"/>
         <c:crossBetween val="midCat"/>
       </c:valAx>
       <c:valAx>
-        <c:axId val="68090112"/>
+        <c:axId val="57691136"/>
         <c:scaling>
           <c:orientation val="minMax"/>
         </c:scaling>
@@ -8891,7 +8895,7 @@
         <c:majorGridlines/>
         <c:numFmt formatCode="General" sourceLinked="1"/>
         <c:tickLblPos val="nextTo"/>
-        <c:crossAx val="68088576"/>
+        <c:crossAx val="57689600"/>
         <c:crosses val="autoZero"/>
         <c:crossBetween val="midCat"/>
       </c:valAx>
@@ -8992,10 +8996,10 @@
                   <c:v>3.8787715929158657</c:v>
                 </c:pt>
                 <c:pt idx="3">
-                  <c:v>31.036304389960261</c:v>
+                  <c:v>31.036304389960254</c:v>
                 </c:pt>
                 <c:pt idx="4">
-                  <c:v>31.762731825845478</c:v>
+                  <c:v>31.762731825845471</c:v>
                 </c:pt>
               </c:numCache>
             </c:numRef>
@@ -9042,16 +9046,16 @@
                   <c:v>1</c:v>
                 </c:pt>
                 <c:pt idx="1">
-                  <c:v>0.98386123390351743</c:v>
+                  <c:v>0.98386123390351765</c:v>
                 </c:pt>
                 <c:pt idx="2">
-                  <c:v>1.4628619902884217</c:v>
+                  <c:v>1.4628619902884212</c:v>
                 </c:pt>
                 <c:pt idx="3">
                   <c:v>2.333333333333333</c:v>
                 </c:pt>
                 <c:pt idx="4">
-                  <c:v>3.8228678537956884</c:v>
+                  <c:v>3.8228678537956875</c:v>
                 </c:pt>
               </c:numCache>
             </c:numRef>
@@ -9098,7 +9102,7 @@
                   <c:v>1</c:v>
                 </c:pt>
                 <c:pt idx="1">
-                  <c:v>0.98386123390351743</c:v>
+                  <c:v>0.98386123390351765</c:v>
                 </c:pt>
                 <c:pt idx="2">
                   <c:v>1.1547914838590496</c:v>
@@ -9170,23 +9174,23 @@
           </c:yVal>
           <c:smooth val="1"/>
         </c:ser>
-        <c:axId val="119255424"/>
-        <c:axId val="119256960"/>
+        <c:axId val="57713792"/>
+        <c:axId val="57715328"/>
       </c:scatterChart>
       <c:valAx>
-        <c:axId val="119255424"/>
+        <c:axId val="57713792"/>
         <c:scaling>
           <c:orientation val="minMax"/>
         </c:scaling>
         <c:axPos val="b"/>
         <c:numFmt formatCode="General" sourceLinked="1"/>
         <c:tickLblPos val="nextTo"/>
-        <c:crossAx val="119256960"/>
+        <c:crossAx val="57715328"/>
         <c:crosses val="autoZero"/>
         <c:crossBetween val="midCat"/>
       </c:valAx>
       <c:valAx>
-        <c:axId val="119256960"/>
+        <c:axId val="57715328"/>
         <c:scaling>
           <c:orientation val="minMax"/>
         </c:scaling>
@@ -9194,7 +9198,7 @@
         <c:majorGridlines/>
         <c:numFmt formatCode="General" sourceLinked="1"/>
         <c:tickLblPos val="nextTo"/>
-        <c:crossAx val="119255424"/>
+        <c:crossAx val="57713792"/>
         <c:crosses val="autoZero"/>
         <c:crossBetween val="midCat"/>
       </c:valAx>
@@ -9463,7 +9467,7 @@
   <a:extraClrSchemeLst/>
   <a:extLst>
     <a:ext uri="{05A4C25C-085E-4340-85A3-A5531E510DB2}">
-      <thm15:themeFamily xmlns="" xmlns:thm15="http://schemas.microsoft.com/office/thememl/2012/main" name="Office Theme" id="{62F939B6-93AF-4DB8-9C6B-D6C7DFDC589F}" vid="{4A3C46E8-61CC-4603-A589-7422A47A8E4A}"/>
+      <thm15:themeFamily xmlns:thm15="http://schemas.microsoft.com/office/thememl/2012/main" xmlns="" name="Office Theme" id="{62F939B6-93AF-4DB8-9C6B-D6C7DFDC589F}" vid="{4A3C46E8-61CC-4603-A589-7422A47A8E4A}"/>
     </a:ext>
   </a:extLst>
 </a:theme>

</xml_diff>

<commit_message>
Fixed bugs and update report
</commit_message>
<xml_diff>
--- a/Lab1/pp_lw1_report_Kolchin.docx
+++ b/Lab1/pp_lw1_report_Kolchin.docx
@@ -1449,20 +1449,25 @@
           <w:tcPr>
             <w:tcW w:w="1128" w:type="dxa"/>
             <w:noWrap/>
-            <w:hideMark/>
-          </w:tcPr>
-          <w:p>
-            <w:pPr>
-              <w:jc w:val="center"/>
-              <w:rPr>
-                <w:sz w:val="24"/>
-                <w:szCs w:val="24"/>
-              </w:rPr>
-            </w:pPr>
-            <w:r>
-              <w:rPr>
-                <w:sz w:val="24"/>
-                <w:szCs w:val="24"/>
+            <w:vAlign w:val="bottom"/>
+            <w:hideMark/>
+          </w:tcPr>
+          <w:p>
+            <w:pPr>
+              <w:jc w:val="right"/>
+              <w:rPr>
+                <w:rFonts w:ascii="Calibri" w:hAnsi="Calibri"/>
+                <w:color w:val="000000"/>
+                <w:sz w:val="24"/>
+                <w:szCs w:val="22"/>
+              </w:rPr>
+            </w:pPr>
+            <w:r>
+              <w:rPr>
+                <w:rFonts w:ascii="Calibri" w:hAnsi="Calibri"/>
+                <w:color w:val="000000"/>
+                <w:sz w:val="24"/>
+                <w:szCs w:val="22"/>
               </w:rPr>
               <w:t>51,24218</w:t>
             </w:r>
@@ -1472,20 +1477,25 @@
           <w:tcPr>
             <w:tcW w:w="1128" w:type="dxa"/>
             <w:noWrap/>
-            <w:hideMark/>
-          </w:tcPr>
-          <w:p>
-            <w:pPr>
-              <w:jc w:val="center"/>
-              <w:rPr>
-                <w:sz w:val="24"/>
-                <w:szCs w:val="24"/>
-              </w:rPr>
-            </w:pPr>
-            <w:r>
-              <w:rPr>
-                <w:sz w:val="24"/>
-                <w:szCs w:val="24"/>
+            <w:vAlign w:val="bottom"/>
+            <w:hideMark/>
+          </w:tcPr>
+          <w:p>
+            <w:pPr>
+              <w:jc w:val="right"/>
+              <w:rPr>
+                <w:rFonts w:ascii="Calibri" w:hAnsi="Calibri"/>
+                <w:color w:val="000000"/>
+                <w:sz w:val="24"/>
+                <w:szCs w:val="22"/>
+              </w:rPr>
+            </w:pPr>
+            <w:r>
+              <w:rPr>
+                <w:rFonts w:ascii="Calibri" w:hAnsi="Calibri"/>
+                <w:color w:val="000000"/>
+                <w:sz w:val="24"/>
+                <w:szCs w:val="22"/>
               </w:rPr>
               <w:t>51,24218</w:t>
             </w:r>
@@ -1495,20 +1505,25 @@
           <w:tcPr>
             <w:tcW w:w="1128" w:type="dxa"/>
             <w:noWrap/>
-            <w:hideMark/>
-          </w:tcPr>
-          <w:p>
-            <w:pPr>
-              <w:jc w:val="center"/>
-              <w:rPr>
-                <w:sz w:val="24"/>
-                <w:szCs w:val="24"/>
-              </w:rPr>
-            </w:pPr>
-            <w:r>
-              <w:rPr>
-                <w:sz w:val="24"/>
-                <w:szCs w:val="24"/>
+            <w:vAlign w:val="bottom"/>
+            <w:hideMark/>
+          </w:tcPr>
+          <w:p>
+            <w:pPr>
+              <w:jc w:val="right"/>
+              <w:rPr>
+                <w:rFonts w:ascii="Calibri" w:hAnsi="Calibri"/>
+                <w:color w:val="000000"/>
+                <w:sz w:val="24"/>
+                <w:szCs w:val="22"/>
+              </w:rPr>
+            </w:pPr>
+            <w:r>
+              <w:rPr>
+                <w:rFonts w:ascii="Calibri" w:hAnsi="Calibri"/>
+                <w:color w:val="000000"/>
+                <w:sz w:val="24"/>
+                <w:szCs w:val="22"/>
               </w:rPr>
               <w:t>51,24218</w:t>
             </w:r>
@@ -1518,20 +1533,25 @@
           <w:tcPr>
             <w:tcW w:w="1128" w:type="dxa"/>
             <w:noWrap/>
-            <w:hideMark/>
-          </w:tcPr>
-          <w:p>
-            <w:pPr>
-              <w:jc w:val="center"/>
-              <w:rPr>
-                <w:sz w:val="24"/>
-                <w:szCs w:val="24"/>
-              </w:rPr>
-            </w:pPr>
-            <w:r>
-              <w:rPr>
-                <w:sz w:val="24"/>
-                <w:szCs w:val="24"/>
+            <w:vAlign w:val="bottom"/>
+            <w:hideMark/>
+          </w:tcPr>
+          <w:p>
+            <w:pPr>
+              <w:jc w:val="right"/>
+              <w:rPr>
+                <w:rFonts w:ascii="Calibri" w:hAnsi="Calibri"/>
+                <w:color w:val="000000"/>
+                <w:sz w:val="24"/>
+                <w:szCs w:val="22"/>
+              </w:rPr>
+            </w:pPr>
+            <w:r>
+              <w:rPr>
+                <w:rFonts w:ascii="Calibri" w:hAnsi="Calibri"/>
+                <w:color w:val="000000"/>
+                <w:sz w:val="24"/>
+                <w:szCs w:val="22"/>
               </w:rPr>
               <w:t>51,24218</w:t>
             </w:r>
@@ -1541,22 +1561,27 @@
           <w:tcPr>
             <w:tcW w:w="1128" w:type="dxa"/>
             <w:noWrap/>
-            <w:hideMark/>
-          </w:tcPr>
-          <w:p>
-            <w:pPr>
-              <w:jc w:val="center"/>
-              <w:rPr>
-                <w:sz w:val="24"/>
-                <w:szCs w:val="24"/>
-              </w:rPr>
-            </w:pPr>
-            <w:r>
-              <w:rPr>
-                <w:sz w:val="24"/>
-                <w:szCs w:val="24"/>
-              </w:rPr>
-              <w:t>10,28125</w:t>
+            <w:vAlign w:val="bottom"/>
+            <w:hideMark/>
+          </w:tcPr>
+          <w:p>
+            <w:pPr>
+              <w:jc w:val="right"/>
+              <w:rPr>
+                <w:rFonts w:ascii="Calibri" w:hAnsi="Calibri"/>
+                <w:color w:val="000000"/>
+                <w:sz w:val="24"/>
+                <w:szCs w:val="22"/>
+              </w:rPr>
+            </w:pPr>
+            <w:r>
+              <w:rPr>
+                <w:rFonts w:ascii="Calibri" w:hAnsi="Calibri"/>
+                <w:color w:val="000000"/>
+                <w:sz w:val="24"/>
+                <w:szCs w:val="22"/>
+              </w:rPr>
+              <w:t>14,038</w:t>
             </w:r>
           </w:p>
         </w:tc>
@@ -1564,22 +1589,27 @@
           <w:tcPr>
             <w:tcW w:w="1128" w:type="dxa"/>
             <w:noWrap/>
-            <w:hideMark/>
-          </w:tcPr>
-          <w:p>
-            <w:pPr>
-              <w:jc w:val="center"/>
-              <w:rPr>
-                <w:sz w:val="24"/>
-                <w:szCs w:val="24"/>
-              </w:rPr>
-            </w:pPr>
-            <w:r>
-              <w:rPr>
-                <w:sz w:val="24"/>
-                <w:szCs w:val="24"/>
-              </w:rPr>
-              <w:t>10,28125</w:t>
+            <w:vAlign w:val="bottom"/>
+            <w:hideMark/>
+          </w:tcPr>
+          <w:p>
+            <w:pPr>
+              <w:jc w:val="right"/>
+              <w:rPr>
+                <w:rFonts w:ascii="Calibri" w:hAnsi="Calibri"/>
+                <w:color w:val="000000"/>
+                <w:sz w:val="24"/>
+                <w:szCs w:val="22"/>
+              </w:rPr>
+            </w:pPr>
+            <w:r>
+              <w:rPr>
+                <w:rFonts w:ascii="Calibri" w:hAnsi="Calibri"/>
+                <w:color w:val="000000"/>
+                <w:sz w:val="24"/>
+                <w:szCs w:val="22"/>
+              </w:rPr>
+              <w:t>14,038</w:t>
             </w:r>
           </w:p>
         </w:tc>
@@ -1587,22 +1617,27 @@
           <w:tcPr>
             <w:tcW w:w="1128" w:type="dxa"/>
             <w:noWrap/>
-            <w:hideMark/>
-          </w:tcPr>
-          <w:p>
-            <w:pPr>
-              <w:jc w:val="center"/>
-              <w:rPr>
-                <w:sz w:val="24"/>
-                <w:szCs w:val="24"/>
-              </w:rPr>
-            </w:pPr>
-            <w:r>
-              <w:rPr>
-                <w:sz w:val="24"/>
-                <w:szCs w:val="24"/>
-              </w:rPr>
-              <w:t>10,28125</w:t>
+            <w:vAlign w:val="bottom"/>
+            <w:hideMark/>
+          </w:tcPr>
+          <w:p>
+            <w:pPr>
+              <w:jc w:val="right"/>
+              <w:rPr>
+                <w:rFonts w:ascii="Calibri" w:hAnsi="Calibri"/>
+                <w:color w:val="000000"/>
+                <w:sz w:val="24"/>
+                <w:szCs w:val="22"/>
+              </w:rPr>
+            </w:pPr>
+            <w:r>
+              <w:rPr>
+                <w:rFonts w:ascii="Calibri" w:hAnsi="Calibri"/>
+                <w:color w:val="000000"/>
+                <w:sz w:val="24"/>
+                <w:szCs w:val="22"/>
+              </w:rPr>
+              <w:t>14,038</w:t>
             </w:r>
           </w:p>
         </w:tc>
@@ -1610,22 +1645,27 @@
           <w:tcPr>
             <w:tcW w:w="1128" w:type="dxa"/>
             <w:noWrap/>
-            <w:hideMark/>
-          </w:tcPr>
-          <w:p>
-            <w:pPr>
-              <w:jc w:val="center"/>
-              <w:rPr>
-                <w:sz w:val="24"/>
-                <w:szCs w:val="24"/>
-              </w:rPr>
-            </w:pPr>
-            <w:r>
-              <w:rPr>
-                <w:sz w:val="24"/>
-                <w:szCs w:val="24"/>
-              </w:rPr>
-              <w:t>10,28125</w:t>
+            <w:vAlign w:val="bottom"/>
+            <w:hideMark/>
+          </w:tcPr>
+          <w:p>
+            <w:pPr>
+              <w:jc w:val="right"/>
+              <w:rPr>
+                <w:rFonts w:ascii="Calibri" w:hAnsi="Calibri"/>
+                <w:color w:val="000000"/>
+                <w:sz w:val="24"/>
+                <w:szCs w:val="22"/>
+              </w:rPr>
+            </w:pPr>
+            <w:r>
+              <w:rPr>
+                <w:rFonts w:ascii="Calibri" w:hAnsi="Calibri"/>
+                <w:color w:val="000000"/>
+                <w:sz w:val="24"/>
+                <w:szCs w:val="22"/>
+              </w:rPr>
+              <w:t>14,038</w:t>
             </w:r>
           </w:p>
         </w:tc>
@@ -1661,20 +1701,25 @@
           <w:tcPr>
             <w:tcW w:w="1128" w:type="dxa"/>
             <w:noWrap/>
-            <w:hideMark/>
-          </w:tcPr>
-          <w:p>
-            <w:pPr>
-              <w:jc w:val="center"/>
-              <w:rPr>
-                <w:sz w:val="24"/>
-                <w:szCs w:val="24"/>
-              </w:rPr>
-            </w:pPr>
-            <w:r>
-              <w:rPr>
-                <w:sz w:val="24"/>
-                <w:szCs w:val="24"/>
+            <w:vAlign w:val="bottom"/>
+            <w:hideMark/>
+          </w:tcPr>
+          <w:p>
+            <w:pPr>
+              <w:jc w:val="right"/>
+              <w:rPr>
+                <w:rFonts w:ascii="Calibri" w:hAnsi="Calibri"/>
+                <w:color w:val="000000"/>
+                <w:sz w:val="24"/>
+                <w:szCs w:val="22"/>
+              </w:rPr>
+            </w:pPr>
+            <w:r>
+              <w:rPr>
+                <w:rFonts w:ascii="Calibri" w:hAnsi="Calibri"/>
+                <w:color w:val="000000"/>
+                <w:sz w:val="24"/>
+                <w:szCs w:val="22"/>
               </w:rPr>
               <w:t>51,1903</w:t>
             </w:r>
@@ -1684,20 +1729,25 @@
           <w:tcPr>
             <w:tcW w:w="1128" w:type="dxa"/>
             <w:noWrap/>
-            <w:hideMark/>
-          </w:tcPr>
-          <w:p>
-            <w:pPr>
-              <w:jc w:val="center"/>
-              <w:rPr>
-                <w:sz w:val="24"/>
-                <w:szCs w:val="24"/>
-              </w:rPr>
-            </w:pPr>
-            <w:r>
-              <w:rPr>
-                <w:sz w:val="24"/>
-                <w:szCs w:val="24"/>
+            <w:vAlign w:val="bottom"/>
+            <w:hideMark/>
+          </w:tcPr>
+          <w:p>
+            <w:pPr>
+              <w:jc w:val="right"/>
+              <w:rPr>
+                <w:rFonts w:ascii="Calibri" w:hAnsi="Calibri"/>
+                <w:color w:val="000000"/>
+                <w:sz w:val="24"/>
+                <w:szCs w:val="22"/>
+              </w:rPr>
+            </w:pPr>
+            <w:r>
+              <w:rPr>
+                <w:rFonts w:ascii="Calibri" w:hAnsi="Calibri"/>
+                <w:color w:val="000000"/>
+                <w:sz w:val="24"/>
+                <w:szCs w:val="22"/>
               </w:rPr>
               <w:t>52,03</w:t>
             </w:r>
@@ -1707,20 +1757,25 @@
           <w:tcPr>
             <w:tcW w:w="1128" w:type="dxa"/>
             <w:noWrap/>
-            <w:hideMark/>
-          </w:tcPr>
-          <w:p>
-            <w:pPr>
-              <w:jc w:val="center"/>
-              <w:rPr>
-                <w:sz w:val="24"/>
-                <w:szCs w:val="24"/>
-              </w:rPr>
-            </w:pPr>
-            <w:r>
-              <w:rPr>
-                <w:sz w:val="24"/>
-                <w:szCs w:val="24"/>
+            <w:vAlign w:val="bottom"/>
+            <w:hideMark/>
+          </w:tcPr>
+          <w:p>
+            <w:pPr>
+              <w:jc w:val="right"/>
+              <w:rPr>
+                <w:rFonts w:ascii="Calibri" w:hAnsi="Calibri"/>
+                <w:color w:val="000000"/>
+                <w:sz w:val="24"/>
+                <w:szCs w:val="22"/>
+              </w:rPr>
+            </w:pPr>
+            <w:r>
+              <w:rPr>
+                <w:rFonts w:ascii="Calibri" w:hAnsi="Calibri"/>
+                <w:color w:val="000000"/>
+                <w:sz w:val="24"/>
+                <w:szCs w:val="22"/>
               </w:rPr>
               <w:t>52,03</w:t>
             </w:r>
@@ -1730,20 +1785,25 @@
           <w:tcPr>
             <w:tcW w:w="1128" w:type="dxa"/>
             <w:noWrap/>
-            <w:hideMark/>
-          </w:tcPr>
-          <w:p>
-            <w:pPr>
-              <w:jc w:val="center"/>
-              <w:rPr>
-                <w:sz w:val="24"/>
-                <w:szCs w:val="24"/>
-              </w:rPr>
-            </w:pPr>
-            <w:r>
-              <w:rPr>
-                <w:sz w:val="24"/>
-                <w:szCs w:val="24"/>
+            <w:vAlign w:val="bottom"/>
+            <w:hideMark/>
+          </w:tcPr>
+          <w:p>
+            <w:pPr>
+              <w:jc w:val="right"/>
+              <w:rPr>
+                <w:rFonts w:ascii="Calibri" w:hAnsi="Calibri"/>
+                <w:color w:val="000000"/>
+                <w:sz w:val="24"/>
+                <w:szCs w:val="22"/>
+              </w:rPr>
+            </w:pPr>
+            <w:r>
+              <w:rPr>
+                <w:rFonts w:ascii="Calibri" w:hAnsi="Calibri"/>
+                <w:color w:val="000000"/>
+                <w:sz w:val="24"/>
+                <w:szCs w:val="22"/>
               </w:rPr>
               <w:t>52,03</w:t>
             </w:r>
@@ -1753,22 +1813,27 @@
           <w:tcPr>
             <w:tcW w:w="1128" w:type="dxa"/>
             <w:noWrap/>
-            <w:hideMark/>
-          </w:tcPr>
-          <w:p>
-            <w:pPr>
-              <w:jc w:val="center"/>
-              <w:rPr>
-                <w:sz w:val="24"/>
-                <w:szCs w:val="24"/>
-              </w:rPr>
-            </w:pPr>
-            <w:r>
-              <w:rPr>
-                <w:sz w:val="24"/>
-                <w:szCs w:val="24"/>
-              </w:rPr>
-              <w:t>6,9405</w:t>
+            <w:vAlign w:val="bottom"/>
+            <w:hideMark/>
+          </w:tcPr>
+          <w:p>
+            <w:pPr>
+              <w:jc w:val="right"/>
+              <w:rPr>
+                <w:rFonts w:ascii="Calibri" w:hAnsi="Calibri"/>
+                <w:color w:val="000000"/>
+                <w:sz w:val="24"/>
+                <w:szCs w:val="22"/>
+              </w:rPr>
+            </w:pPr>
+            <w:r>
+              <w:rPr>
+                <w:rFonts w:ascii="Calibri" w:hAnsi="Calibri"/>
+                <w:color w:val="000000"/>
+                <w:sz w:val="24"/>
+                <w:szCs w:val="22"/>
+              </w:rPr>
+              <w:t>12,1935</w:t>
             </w:r>
           </w:p>
         </w:tc>
@@ -1776,22 +1841,27 @@
           <w:tcPr>
             <w:tcW w:w="1128" w:type="dxa"/>
             <w:noWrap/>
-            <w:hideMark/>
-          </w:tcPr>
-          <w:p>
-            <w:pPr>
-              <w:jc w:val="center"/>
-              <w:rPr>
-                <w:sz w:val="24"/>
-                <w:szCs w:val="24"/>
-              </w:rPr>
-            </w:pPr>
-            <w:r>
-              <w:rPr>
-                <w:sz w:val="24"/>
-                <w:szCs w:val="24"/>
-              </w:rPr>
-              <w:t>5,09375</w:t>
+            <w:vAlign w:val="bottom"/>
+            <w:hideMark/>
+          </w:tcPr>
+          <w:p>
+            <w:pPr>
+              <w:jc w:val="right"/>
+              <w:rPr>
+                <w:rFonts w:ascii="Calibri" w:hAnsi="Calibri"/>
+                <w:color w:val="000000"/>
+                <w:sz w:val="24"/>
+                <w:szCs w:val="22"/>
+              </w:rPr>
+            </w:pPr>
+            <w:r>
+              <w:rPr>
+                <w:rFonts w:ascii="Calibri" w:hAnsi="Calibri"/>
+                <w:color w:val="000000"/>
+                <w:sz w:val="24"/>
+                <w:szCs w:val="22"/>
+              </w:rPr>
+              <w:t>9,08713</w:t>
             </w:r>
           </w:p>
         </w:tc>
@@ -1799,22 +1869,27 @@
           <w:tcPr>
             <w:tcW w:w="1128" w:type="dxa"/>
             <w:noWrap/>
-            <w:hideMark/>
-          </w:tcPr>
-          <w:p>
-            <w:pPr>
-              <w:jc w:val="center"/>
-              <w:rPr>
-                <w:sz w:val="24"/>
-                <w:szCs w:val="24"/>
-              </w:rPr>
-            </w:pPr>
-            <w:r>
-              <w:rPr>
-                <w:sz w:val="24"/>
-                <w:szCs w:val="24"/>
-              </w:rPr>
-              <w:t>5,09375</w:t>
+            <w:vAlign w:val="bottom"/>
+            <w:hideMark/>
+          </w:tcPr>
+          <w:p>
+            <w:pPr>
+              <w:jc w:val="right"/>
+              <w:rPr>
+                <w:rFonts w:ascii="Calibri" w:hAnsi="Calibri"/>
+                <w:color w:val="000000"/>
+                <w:sz w:val="24"/>
+                <w:szCs w:val="22"/>
+              </w:rPr>
+            </w:pPr>
+            <w:r>
+              <w:rPr>
+                <w:rFonts w:ascii="Calibri" w:hAnsi="Calibri"/>
+                <w:color w:val="000000"/>
+                <w:sz w:val="24"/>
+                <w:szCs w:val="22"/>
+              </w:rPr>
+              <w:t>9,08713</w:t>
             </w:r>
           </w:p>
         </w:tc>
@@ -1822,22 +1897,27 @@
           <w:tcPr>
             <w:tcW w:w="1128" w:type="dxa"/>
             <w:noWrap/>
-            <w:hideMark/>
-          </w:tcPr>
-          <w:p>
-            <w:pPr>
-              <w:jc w:val="center"/>
-              <w:rPr>
-                <w:sz w:val="24"/>
-                <w:szCs w:val="24"/>
-              </w:rPr>
-            </w:pPr>
-            <w:r>
-              <w:rPr>
-                <w:sz w:val="24"/>
-                <w:szCs w:val="24"/>
-              </w:rPr>
-              <w:t>5,09375</w:t>
+            <w:vAlign w:val="bottom"/>
+            <w:hideMark/>
+          </w:tcPr>
+          <w:p>
+            <w:pPr>
+              <w:jc w:val="right"/>
+              <w:rPr>
+                <w:rFonts w:ascii="Calibri" w:hAnsi="Calibri"/>
+                <w:color w:val="000000"/>
+                <w:sz w:val="24"/>
+                <w:szCs w:val="22"/>
+              </w:rPr>
+            </w:pPr>
+            <w:r>
+              <w:rPr>
+                <w:rFonts w:ascii="Calibri" w:hAnsi="Calibri"/>
+                <w:color w:val="000000"/>
+                <w:sz w:val="24"/>
+                <w:szCs w:val="22"/>
+              </w:rPr>
+              <w:t>9,08713</w:t>
             </w:r>
           </w:p>
         </w:tc>
@@ -1873,20 +1953,25 @@
           <w:tcPr>
             <w:tcW w:w="1128" w:type="dxa"/>
             <w:noWrap/>
-            <w:hideMark/>
-          </w:tcPr>
-          <w:p>
-            <w:pPr>
-              <w:jc w:val="center"/>
-              <w:rPr>
-                <w:sz w:val="24"/>
-                <w:szCs w:val="24"/>
-              </w:rPr>
-            </w:pPr>
-            <w:r>
-              <w:rPr>
-                <w:sz w:val="24"/>
-                <w:szCs w:val="24"/>
+            <w:vAlign w:val="bottom"/>
+            <w:hideMark/>
+          </w:tcPr>
+          <w:p>
+            <w:pPr>
+              <w:jc w:val="right"/>
+              <w:rPr>
+                <w:rFonts w:ascii="Calibri" w:hAnsi="Calibri"/>
+                <w:color w:val="000000"/>
+                <w:sz w:val="24"/>
+                <w:szCs w:val="22"/>
+              </w:rPr>
+            </w:pPr>
+            <w:r>
+              <w:rPr>
+                <w:rFonts w:ascii="Calibri" w:hAnsi="Calibri"/>
+                <w:color w:val="000000"/>
+                <w:sz w:val="24"/>
+                <w:szCs w:val="22"/>
               </w:rPr>
               <w:t>25,0047</w:t>
             </w:r>
@@ -1896,20 +1981,25 @@
           <w:tcPr>
             <w:tcW w:w="1128" w:type="dxa"/>
             <w:noWrap/>
-            <w:hideMark/>
-          </w:tcPr>
-          <w:p>
-            <w:pPr>
-              <w:jc w:val="center"/>
-              <w:rPr>
-                <w:sz w:val="24"/>
-                <w:szCs w:val="24"/>
-              </w:rPr>
-            </w:pPr>
-            <w:r>
-              <w:rPr>
-                <w:sz w:val="24"/>
-                <w:szCs w:val="24"/>
+            <w:vAlign w:val="bottom"/>
+            <w:hideMark/>
+          </w:tcPr>
+          <w:p>
+            <w:pPr>
+              <w:jc w:val="right"/>
+              <w:rPr>
+                <w:rFonts w:ascii="Calibri" w:hAnsi="Calibri"/>
+                <w:color w:val="000000"/>
+                <w:sz w:val="24"/>
+                <w:szCs w:val="22"/>
+              </w:rPr>
+            </w:pPr>
+            <w:r>
+              <w:rPr>
+                <w:rFonts w:ascii="Calibri" w:hAnsi="Calibri"/>
+                <w:color w:val="000000"/>
+                <w:sz w:val="24"/>
+                <w:szCs w:val="22"/>
               </w:rPr>
               <w:t>21,653</w:t>
             </w:r>
@@ -1919,20 +2009,25 @@
           <w:tcPr>
             <w:tcW w:w="1128" w:type="dxa"/>
             <w:noWrap/>
-            <w:hideMark/>
-          </w:tcPr>
-          <w:p>
-            <w:pPr>
-              <w:jc w:val="center"/>
-              <w:rPr>
-                <w:sz w:val="24"/>
-                <w:szCs w:val="24"/>
-              </w:rPr>
-            </w:pPr>
-            <w:r>
-              <w:rPr>
-                <w:sz w:val="24"/>
-                <w:szCs w:val="24"/>
+            <w:vAlign w:val="bottom"/>
+            <w:hideMark/>
+          </w:tcPr>
+          <w:p>
+            <w:pPr>
+              <w:jc w:val="right"/>
+              <w:rPr>
+                <w:rFonts w:ascii="Calibri" w:hAnsi="Calibri"/>
+                <w:color w:val="000000"/>
+                <w:sz w:val="24"/>
+                <w:szCs w:val="22"/>
+              </w:rPr>
+            </w:pPr>
+            <w:r>
+              <w:rPr>
+                <w:rFonts w:ascii="Calibri" w:hAnsi="Calibri"/>
+                <w:color w:val="000000"/>
+                <w:sz w:val="24"/>
+                <w:szCs w:val="22"/>
               </w:rPr>
               <w:t>17,093</w:t>
             </w:r>
@@ -1942,20 +2037,25 @@
           <w:tcPr>
             <w:tcW w:w="1128" w:type="dxa"/>
             <w:noWrap/>
-            <w:hideMark/>
-          </w:tcPr>
-          <w:p>
-            <w:pPr>
-              <w:jc w:val="center"/>
-              <w:rPr>
-                <w:sz w:val="24"/>
-                <w:szCs w:val="24"/>
-              </w:rPr>
-            </w:pPr>
-            <w:r>
-              <w:rPr>
-                <w:sz w:val="24"/>
-                <w:szCs w:val="24"/>
+            <w:vAlign w:val="bottom"/>
+            <w:hideMark/>
+          </w:tcPr>
+          <w:p>
+            <w:pPr>
+              <w:jc w:val="right"/>
+              <w:rPr>
+                <w:rFonts w:ascii="Calibri" w:hAnsi="Calibri"/>
+                <w:color w:val="000000"/>
+                <w:sz w:val="24"/>
+                <w:szCs w:val="22"/>
+              </w:rPr>
+            </w:pPr>
+            <w:r>
+              <w:rPr>
+                <w:rFonts w:ascii="Calibri" w:hAnsi="Calibri"/>
+                <w:color w:val="000000"/>
+                <w:sz w:val="24"/>
+                <w:szCs w:val="22"/>
               </w:rPr>
               <w:t>13,21093</w:t>
             </w:r>
@@ -1965,20 +2065,25 @@
           <w:tcPr>
             <w:tcW w:w="1128" w:type="dxa"/>
             <w:noWrap/>
-            <w:hideMark/>
-          </w:tcPr>
-          <w:p>
-            <w:pPr>
-              <w:jc w:val="center"/>
-              <w:rPr>
-                <w:sz w:val="24"/>
-                <w:szCs w:val="24"/>
-              </w:rPr>
-            </w:pPr>
-            <w:r>
-              <w:rPr>
-                <w:sz w:val="24"/>
-                <w:szCs w:val="24"/>
+            <w:vAlign w:val="bottom"/>
+            <w:hideMark/>
+          </w:tcPr>
+          <w:p>
+            <w:pPr>
+              <w:jc w:val="right"/>
+              <w:rPr>
+                <w:rFonts w:ascii="Calibri" w:hAnsi="Calibri"/>
+                <w:color w:val="000000"/>
+                <w:sz w:val="24"/>
+                <w:szCs w:val="22"/>
+              </w:rPr>
+            </w:pPr>
+            <w:r>
+              <w:rPr>
+                <w:rFonts w:ascii="Calibri" w:hAnsi="Calibri"/>
+                <w:color w:val="000000"/>
+                <w:sz w:val="24"/>
+                <w:szCs w:val="22"/>
               </w:rPr>
               <w:t>5,10923</w:t>
             </w:r>
@@ -1988,22 +2093,27 @@
           <w:tcPr>
             <w:tcW w:w="1128" w:type="dxa"/>
             <w:noWrap/>
-            <w:hideMark/>
-          </w:tcPr>
-          <w:p>
-            <w:pPr>
-              <w:jc w:val="center"/>
-              <w:rPr>
-                <w:sz w:val="24"/>
-                <w:szCs w:val="24"/>
-              </w:rPr>
-            </w:pPr>
-            <w:r>
-              <w:rPr>
-                <w:sz w:val="24"/>
-                <w:szCs w:val="24"/>
-              </w:rPr>
-              <w:t>4,91345</w:t>
+            <w:vAlign w:val="bottom"/>
+            <w:hideMark/>
+          </w:tcPr>
+          <w:p>
+            <w:pPr>
+              <w:jc w:val="right"/>
+              <w:rPr>
+                <w:rFonts w:ascii="Calibri" w:hAnsi="Calibri"/>
+                <w:color w:val="000000"/>
+                <w:sz w:val="24"/>
+                <w:szCs w:val="22"/>
+              </w:rPr>
+            </w:pPr>
+            <w:r>
+              <w:rPr>
+                <w:rFonts w:ascii="Calibri" w:hAnsi="Calibri"/>
+                <w:color w:val="000000"/>
+                <w:sz w:val="24"/>
+                <w:szCs w:val="22"/>
+              </w:rPr>
+              <w:t>3,1725</w:t>
             </w:r>
           </w:p>
         </w:tc>
@@ -2011,22 +2121,27 @@
           <w:tcPr>
             <w:tcW w:w="1128" w:type="dxa"/>
             <w:noWrap/>
-            <w:hideMark/>
-          </w:tcPr>
-          <w:p>
-            <w:pPr>
-              <w:jc w:val="center"/>
-              <w:rPr>
-                <w:sz w:val="24"/>
-                <w:szCs w:val="24"/>
-              </w:rPr>
-            </w:pPr>
-            <w:r>
-              <w:rPr>
-                <w:sz w:val="24"/>
-                <w:szCs w:val="24"/>
-              </w:rPr>
-              <w:t>4,83921</w:t>
+            <w:vAlign w:val="bottom"/>
+            <w:hideMark/>
+          </w:tcPr>
+          <w:p>
+            <w:pPr>
+              <w:jc w:val="right"/>
+              <w:rPr>
+                <w:rFonts w:ascii="Calibri" w:hAnsi="Calibri"/>
+                <w:color w:val="000000"/>
+                <w:sz w:val="24"/>
+                <w:szCs w:val="22"/>
+              </w:rPr>
+            </w:pPr>
+            <w:r>
+              <w:rPr>
+                <w:rFonts w:ascii="Calibri" w:hAnsi="Calibri"/>
+                <w:color w:val="000000"/>
+                <w:sz w:val="24"/>
+                <w:szCs w:val="22"/>
+              </w:rPr>
+              <w:t>2,7533</w:t>
             </w:r>
           </w:p>
         </w:tc>
@@ -2034,22 +2149,27 @@
           <w:tcPr>
             <w:tcW w:w="1128" w:type="dxa"/>
             <w:noWrap/>
-            <w:hideMark/>
-          </w:tcPr>
-          <w:p>
-            <w:pPr>
-              <w:jc w:val="center"/>
-              <w:rPr>
-                <w:sz w:val="24"/>
-                <w:szCs w:val="24"/>
-              </w:rPr>
-            </w:pPr>
-            <w:r>
-              <w:rPr>
-                <w:sz w:val="24"/>
-                <w:szCs w:val="24"/>
-              </w:rPr>
-              <w:t>4,79688</w:t>
+            <w:vAlign w:val="bottom"/>
+            <w:hideMark/>
+          </w:tcPr>
+          <w:p>
+            <w:pPr>
+              <w:jc w:val="right"/>
+              <w:rPr>
+                <w:rFonts w:ascii="Calibri" w:hAnsi="Calibri"/>
+                <w:color w:val="000000"/>
+                <w:sz w:val="24"/>
+                <w:szCs w:val="22"/>
+              </w:rPr>
+            </w:pPr>
+            <w:r>
+              <w:rPr>
+                <w:rFonts w:ascii="Calibri" w:hAnsi="Calibri"/>
+                <w:color w:val="000000"/>
+                <w:sz w:val="24"/>
+                <w:szCs w:val="22"/>
+              </w:rPr>
+              <w:t>1,8409</w:t>
             </w:r>
           </w:p>
         </w:tc>
@@ -2085,20 +2205,25 @@
           <w:tcPr>
             <w:tcW w:w="1128" w:type="dxa"/>
             <w:noWrap/>
-            <w:hideMark/>
-          </w:tcPr>
-          <w:p>
-            <w:pPr>
-              <w:jc w:val="center"/>
-              <w:rPr>
-                <w:sz w:val="24"/>
-                <w:szCs w:val="24"/>
-              </w:rPr>
-            </w:pPr>
-            <w:r>
-              <w:rPr>
-                <w:sz w:val="24"/>
-                <w:szCs w:val="24"/>
+            <w:vAlign w:val="bottom"/>
+            <w:hideMark/>
+          </w:tcPr>
+          <w:p>
+            <w:pPr>
+              <w:jc w:val="right"/>
+              <w:rPr>
+                <w:rFonts w:ascii="Calibri" w:hAnsi="Calibri"/>
+                <w:color w:val="000000"/>
+                <w:sz w:val="24"/>
+                <w:szCs w:val="22"/>
+              </w:rPr>
+            </w:pPr>
+            <w:r>
+              <w:rPr>
+                <w:rFonts w:ascii="Calibri" w:hAnsi="Calibri"/>
+                <w:color w:val="000000"/>
+                <w:sz w:val="24"/>
+                <w:szCs w:val="22"/>
               </w:rPr>
               <w:t>6,272</w:t>
             </w:r>
@@ -2108,20 +2233,25 @@
           <w:tcPr>
             <w:tcW w:w="1128" w:type="dxa"/>
             <w:noWrap/>
-            <w:hideMark/>
-          </w:tcPr>
-          <w:p>
-            <w:pPr>
-              <w:jc w:val="center"/>
-              <w:rPr>
-                <w:sz w:val="24"/>
-                <w:szCs w:val="24"/>
-              </w:rPr>
-            </w:pPr>
-            <w:r>
-              <w:rPr>
-                <w:sz w:val="24"/>
-                <w:szCs w:val="24"/>
+            <w:vAlign w:val="bottom"/>
+            <w:hideMark/>
+          </w:tcPr>
+          <w:p>
+            <w:pPr>
+              <w:jc w:val="right"/>
+              <w:rPr>
+                <w:rFonts w:ascii="Calibri" w:hAnsi="Calibri"/>
+                <w:color w:val="000000"/>
+                <w:sz w:val="24"/>
+                <w:szCs w:val="22"/>
+              </w:rPr>
+            </w:pPr>
+            <w:r>
+              <w:rPr>
+                <w:rFonts w:ascii="Calibri" w:hAnsi="Calibri"/>
+                <w:color w:val="000000"/>
+                <w:sz w:val="24"/>
+                <w:szCs w:val="22"/>
               </w:rPr>
               <w:t>4,48</w:t>
             </w:r>
@@ -2131,20 +2261,25 @@
           <w:tcPr>
             <w:tcW w:w="1128" w:type="dxa"/>
             <w:noWrap/>
-            <w:hideMark/>
-          </w:tcPr>
-          <w:p>
-            <w:pPr>
-              <w:jc w:val="center"/>
-              <w:rPr>
-                <w:sz w:val="24"/>
-                <w:szCs w:val="24"/>
-              </w:rPr>
-            </w:pPr>
-            <w:r>
-              <w:rPr>
-                <w:sz w:val="24"/>
-                <w:szCs w:val="24"/>
+            <w:vAlign w:val="bottom"/>
+            <w:hideMark/>
+          </w:tcPr>
+          <w:p>
+            <w:pPr>
+              <w:jc w:val="right"/>
+              <w:rPr>
+                <w:rFonts w:ascii="Calibri" w:hAnsi="Calibri"/>
+                <w:color w:val="000000"/>
+                <w:sz w:val="24"/>
+                <w:szCs w:val="22"/>
+              </w:rPr>
+            </w:pPr>
+            <w:r>
+              <w:rPr>
+                <w:rFonts w:ascii="Calibri" w:hAnsi="Calibri"/>
+                <w:color w:val="000000"/>
+                <w:sz w:val="24"/>
+                <w:szCs w:val="22"/>
               </w:rPr>
               <w:t>2,688</w:t>
             </w:r>
@@ -2154,20 +2289,25 @@
           <w:tcPr>
             <w:tcW w:w="1128" w:type="dxa"/>
             <w:noWrap/>
-            <w:hideMark/>
-          </w:tcPr>
-          <w:p>
-            <w:pPr>
-              <w:jc w:val="center"/>
-              <w:rPr>
-                <w:sz w:val="24"/>
-                <w:szCs w:val="24"/>
-              </w:rPr>
-            </w:pPr>
-            <w:r>
-              <w:rPr>
-                <w:sz w:val="24"/>
-                <w:szCs w:val="24"/>
+            <w:vAlign w:val="bottom"/>
+            <w:hideMark/>
+          </w:tcPr>
+          <w:p>
+            <w:pPr>
+              <w:jc w:val="right"/>
+              <w:rPr>
+                <w:rFonts w:ascii="Calibri" w:hAnsi="Calibri"/>
+                <w:color w:val="000000"/>
+                <w:sz w:val="24"/>
+                <w:szCs w:val="22"/>
+              </w:rPr>
+            </w:pPr>
+            <w:r>
+              <w:rPr>
+                <w:rFonts w:ascii="Calibri" w:hAnsi="Calibri"/>
+                <w:color w:val="000000"/>
+                <w:sz w:val="24"/>
+                <w:szCs w:val="22"/>
               </w:rPr>
               <w:t>1,65104</w:t>
             </w:r>
@@ -2177,22 +2317,27 @@
           <w:tcPr>
             <w:tcW w:w="1128" w:type="dxa"/>
             <w:noWrap/>
-            <w:hideMark/>
-          </w:tcPr>
-          <w:p>
-            <w:pPr>
-              <w:jc w:val="center"/>
-              <w:rPr>
-                <w:sz w:val="24"/>
-                <w:szCs w:val="24"/>
-              </w:rPr>
-            </w:pPr>
-            <w:r>
-              <w:rPr>
-                <w:sz w:val="24"/>
-                <w:szCs w:val="24"/>
-              </w:rPr>
-              <w:t>2,4593</w:t>
+            <w:vAlign w:val="bottom"/>
+            <w:hideMark/>
+          </w:tcPr>
+          <w:p>
+            <w:pPr>
+              <w:jc w:val="right"/>
+              <w:rPr>
+                <w:rFonts w:ascii="Calibri" w:hAnsi="Calibri"/>
+                <w:color w:val="000000"/>
+                <w:sz w:val="24"/>
+                <w:szCs w:val="22"/>
+              </w:rPr>
+            </w:pPr>
+            <w:r>
+              <w:rPr>
+                <w:rFonts w:ascii="Calibri" w:hAnsi="Calibri"/>
+                <w:color w:val="000000"/>
+                <w:sz w:val="24"/>
+                <w:szCs w:val="22"/>
+              </w:rPr>
+              <w:t>3,10735</w:t>
             </w:r>
           </w:p>
         </w:tc>
@@ -2200,22 +2345,27 @@
           <w:tcPr>
             <w:tcW w:w="1128" w:type="dxa"/>
             <w:noWrap/>
-            <w:hideMark/>
-          </w:tcPr>
-          <w:p>
-            <w:pPr>
-              <w:jc w:val="center"/>
-              <w:rPr>
-                <w:sz w:val="24"/>
-                <w:szCs w:val="24"/>
-              </w:rPr>
-            </w:pPr>
-            <w:r>
-              <w:rPr>
-                <w:sz w:val="24"/>
-                <w:szCs w:val="24"/>
-              </w:rPr>
-              <w:t>3,10735</w:t>
+            <w:vAlign w:val="bottom"/>
+            <w:hideMark/>
+          </w:tcPr>
+          <w:p>
+            <w:pPr>
+              <w:jc w:val="right"/>
+              <w:rPr>
+                <w:rFonts w:ascii="Calibri" w:hAnsi="Calibri"/>
+                <w:color w:val="000000"/>
+                <w:sz w:val="24"/>
+                <w:szCs w:val="22"/>
+              </w:rPr>
+            </w:pPr>
+            <w:r>
+              <w:rPr>
+                <w:rFonts w:ascii="Calibri" w:hAnsi="Calibri"/>
+                <w:color w:val="000000"/>
+                <w:sz w:val="24"/>
+                <w:szCs w:val="22"/>
+              </w:rPr>
+              <w:t>1,8593</w:t>
             </w:r>
           </w:p>
         </w:tc>
@@ -2223,20 +2373,25 @@
           <w:tcPr>
             <w:tcW w:w="1128" w:type="dxa"/>
             <w:noWrap/>
-            <w:hideMark/>
-          </w:tcPr>
-          <w:p>
-            <w:pPr>
-              <w:jc w:val="center"/>
-              <w:rPr>
-                <w:sz w:val="24"/>
-                <w:szCs w:val="24"/>
-              </w:rPr>
-            </w:pPr>
-            <w:r>
-              <w:rPr>
-                <w:sz w:val="24"/>
-                <w:szCs w:val="24"/>
+            <w:vAlign w:val="bottom"/>
+            <w:hideMark/>
+          </w:tcPr>
+          <w:p>
+            <w:pPr>
+              <w:jc w:val="right"/>
+              <w:rPr>
+                <w:rFonts w:ascii="Calibri" w:hAnsi="Calibri"/>
+                <w:color w:val="000000"/>
+                <w:sz w:val="24"/>
+                <w:szCs w:val="22"/>
+              </w:rPr>
+            </w:pPr>
+            <w:r>
+              <w:rPr>
+                <w:rFonts w:ascii="Calibri" w:hAnsi="Calibri"/>
+                <w:color w:val="000000"/>
+                <w:sz w:val="24"/>
+                <w:szCs w:val="22"/>
               </w:rPr>
               <w:t>1,23109</w:t>
             </w:r>
@@ -2246,20 +2401,25 @@
           <w:tcPr>
             <w:tcW w:w="1128" w:type="dxa"/>
             <w:noWrap/>
-            <w:hideMark/>
-          </w:tcPr>
-          <w:p>
-            <w:pPr>
-              <w:jc w:val="center"/>
-              <w:rPr>
-                <w:sz w:val="24"/>
-                <w:szCs w:val="24"/>
-              </w:rPr>
-            </w:pPr>
-            <w:r>
-              <w:rPr>
-                <w:sz w:val="24"/>
-                <w:szCs w:val="24"/>
+            <w:vAlign w:val="bottom"/>
+            <w:hideMark/>
+          </w:tcPr>
+          <w:p>
+            <w:pPr>
+              <w:jc w:val="right"/>
+              <w:rPr>
+                <w:rFonts w:ascii="Calibri" w:hAnsi="Calibri"/>
+                <w:color w:val="000000"/>
+                <w:sz w:val="24"/>
+                <w:szCs w:val="22"/>
+              </w:rPr>
+            </w:pPr>
+            <w:r>
+              <w:rPr>
+                <w:rFonts w:ascii="Calibri" w:hAnsi="Calibri"/>
+                <w:color w:val="000000"/>
+                <w:sz w:val="24"/>
+                <w:szCs w:val="22"/>
               </w:rPr>
               <w:t>0,61198</w:t>
             </w:r>
@@ -2297,20 +2457,25 @@
           <w:tcPr>
             <w:tcW w:w="1128" w:type="dxa"/>
             <w:noWrap/>
-            <w:hideMark/>
-          </w:tcPr>
-          <w:p>
-            <w:pPr>
-              <w:jc w:val="center"/>
-              <w:rPr>
-                <w:sz w:val="24"/>
-                <w:szCs w:val="24"/>
-              </w:rPr>
-            </w:pPr>
-            <w:r>
-              <w:rPr>
-                <w:sz w:val="24"/>
-                <w:szCs w:val="24"/>
+            <w:vAlign w:val="bottom"/>
+            <w:hideMark/>
+          </w:tcPr>
+          <w:p>
+            <w:pPr>
+              <w:jc w:val="right"/>
+              <w:rPr>
+                <w:rFonts w:ascii="Calibri" w:hAnsi="Calibri"/>
+                <w:color w:val="000000"/>
+                <w:sz w:val="24"/>
+                <w:szCs w:val="22"/>
+              </w:rPr>
+            </w:pPr>
+            <w:r>
+              <w:rPr>
+                <w:rFonts w:ascii="Calibri" w:hAnsi="Calibri"/>
+                <w:color w:val="000000"/>
+                <w:sz w:val="24"/>
+                <w:szCs w:val="22"/>
               </w:rPr>
               <w:t>8,158</w:t>
             </w:r>
@@ -2320,20 +2485,25 @@
           <w:tcPr>
             <w:tcW w:w="1128" w:type="dxa"/>
             <w:noWrap/>
-            <w:hideMark/>
-          </w:tcPr>
-          <w:p>
-            <w:pPr>
-              <w:jc w:val="center"/>
-              <w:rPr>
-                <w:sz w:val="24"/>
-                <w:szCs w:val="24"/>
-              </w:rPr>
-            </w:pPr>
-            <w:r>
-              <w:rPr>
-                <w:sz w:val="24"/>
-                <w:szCs w:val="24"/>
+            <w:vAlign w:val="bottom"/>
+            <w:hideMark/>
+          </w:tcPr>
+          <w:p>
+            <w:pPr>
+              <w:jc w:val="right"/>
+              <w:rPr>
+                <w:rFonts w:ascii="Calibri" w:hAnsi="Calibri"/>
+                <w:color w:val="000000"/>
+                <w:sz w:val="24"/>
+                <w:szCs w:val="22"/>
+              </w:rPr>
+            </w:pPr>
+            <w:r>
+              <w:rPr>
+                <w:rFonts w:ascii="Calibri" w:hAnsi="Calibri"/>
+                <w:color w:val="000000"/>
+                <w:sz w:val="24"/>
+                <w:szCs w:val="22"/>
               </w:rPr>
               <w:t>3,978</w:t>
             </w:r>
@@ -2343,20 +2513,25 @@
           <w:tcPr>
             <w:tcW w:w="1128" w:type="dxa"/>
             <w:noWrap/>
-            <w:hideMark/>
-          </w:tcPr>
-          <w:p>
-            <w:pPr>
-              <w:jc w:val="center"/>
-              <w:rPr>
-                <w:sz w:val="24"/>
-                <w:szCs w:val="24"/>
-              </w:rPr>
-            </w:pPr>
-            <w:r>
-              <w:rPr>
-                <w:sz w:val="24"/>
-                <w:szCs w:val="24"/>
+            <w:vAlign w:val="bottom"/>
+            <w:hideMark/>
+          </w:tcPr>
+          <w:p>
+            <w:pPr>
+              <w:jc w:val="right"/>
+              <w:rPr>
+                <w:rFonts w:ascii="Calibri" w:hAnsi="Calibri"/>
+                <w:color w:val="000000"/>
+                <w:sz w:val="24"/>
+                <w:szCs w:val="22"/>
+              </w:rPr>
+            </w:pPr>
+            <w:r>
+              <w:rPr>
+                <w:rFonts w:ascii="Calibri" w:hAnsi="Calibri"/>
+                <w:color w:val="000000"/>
+                <w:sz w:val="24"/>
+                <w:szCs w:val="22"/>
               </w:rPr>
               <w:t>2,134</w:t>
             </w:r>
@@ -2366,20 +2541,25 @@
           <w:tcPr>
             <w:tcW w:w="1128" w:type="dxa"/>
             <w:noWrap/>
-            <w:hideMark/>
-          </w:tcPr>
-          <w:p>
-            <w:pPr>
-              <w:jc w:val="center"/>
-              <w:rPr>
-                <w:sz w:val="24"/>
-                <w:szCs w:val="24"/>
-              </w:rPr>
-            </w:pPr>
-            <w:r>
-              <w:rPr>
-                <w:sz w:val="24"/>
-                <w:szCs w:val="24"/>
+            <w:vAlign w:val="bottom"/>
+            <w:hideMark/>
+          </w:tcPr>
+          <w:p>
+            <w:pPr>
+              <w:jc w:val="right"/>
+              <w:rPr>
+                <w:rFonts w:ascii="Calibri" w:hAnsi="Calibri"/>
+                <w:color w:val="000000"/>
+                <w:sz w:val="24"/>
+                <w:szCs w:val="22"/>
+              </w:rPr>
+            </w:pPr>
+            <w:r>
+              <w:rPr>
+                <w:rFonts w:ascii="Calibri" w:hAnsi="Calibri"/>
+                <w:color w:val="000000"/>
+                <w:sz w:val="24"/>
+                <w:szCs w:val="22"/>
               </w:rPr>
               <w:t>1,61328</w:t>
             </w:r>
@@ -2389,20 +2569,25 @@
           <w:tcPr>
             <w:tcW w:w="1128" w:type="dxa"/>
             <w:noWrap/>
-            <w:hideMark/>
-          </w:tcPr>
-          <w:p>
-            <w:pPr>
-              <w:jc w:val="center"/>
-              <w:rPr>
-                <w:sz w:val="24"/>
-                <w:szCs w:val="24"/>
-              </w:rPr>
-            </w:pPr>
-            <w:r>
-              <w:rPr>
-                <w:sz w:val="24"/>
-                <w:szCs w:val="24"/>
+            <w:vAlign w:val="bottom"/>
+            <w:hideMark/>
+          </w:tcPr>
+          <w:p>
+            <w:pPr>
+              <w:jc w:val="right"/>
+              <w:rPr>
+                <w:rFonts w:ascii="Calibri" w:hAnsi="Calibri"/>
+                <w:color w:val="000000"/>
+                <w:sz w:val="24"/>
+                <w:szCs w:val="22"/>
+              </w:rPr>
+            </w:pPr>
+            <w:r>
+              <w:rPr>
+                <w:rFonts w:ascii="Calibri" w:hAnsi="Calibri"/>
+                <w:color w:val="000000"/>
+                <w:sz w:val="24"/>
+                <w:szCs w:val="22"/>
               </w:rPr>
               <w:t>1,12453</w:t>
             </w:r>
@@ -2412,20 +2597,25 @@
           <w:tcPr>
             <w:tcW w:w="1128" w:type="dxa"/>
             <w:noWrap/>
-            <w:hideMark/>
-          </w:tcPr>
-          <w:p>
-            <w:pPr>
-              <w:jc w:val="center"/>
-              <w:rPr>
-                <w:sz w:val="24"/>
-                <w:szCs w:val="24"/>
-              </w:rPr>
-            </w:pPr>
-            <w:r>
-              <w:rPr>
-                <w:sz w:val="24"/>
-                <w:szCs w:val="24"/>
+            <w:vAlign w:val="bottom"/>
+            <w:hideMark/>
+          </w:tcPr>
+          <w:p>
+            <w:pPr>
+              <w:jc w:val="right"/>
+              <w:rPr>
+                <w:rFonts w:ascii="Calibri" w:hAnsi="Calibri"/>
+                <w:color w:val="000000"/>
+                <w:sz w:val="24"/>
+                <w:szCs w:val="22"/>
+              </w:rPr>
+            </w:pPr>
+            <w:r>
+              <w:rPr>
+                <w:rFonts w:ascii="Calibri" w:hAnsi="Calibri"/>
+                <w:color w:val="000000"/>
+                <w:sz w:val="24"/>
+                <w:szCs w:val="22"/>
               </w:rPr>
               <w:t>0,61931</w:t>
             </w:r>
@@ -2435,20 +2625,25 @@
           <w:tcPr>
             <w:tcW w:w="1128" w:type="dxa"/>
             <w:noWrap/>
-            <w:hideMark/>
-          </w:tcPr>
-          <w:p>
-            <w:pPr>
-              <w:jc w:val="center"/>
-              <w:rPr>
-                <w:sz w:val="24"/>
-                <w:szCs w:val="24"/>
-              </w:rPr>
-            </w:pPr>
-            <w:r>
-              <w:rPr>
-                <w:sz w:val="24"/>
-                <w:szCs w:val="24"/>
+            <w:vAlign w:val="bottom"/>
+            <w:hideMark/>
+          </w:tcPr>
+          <w:p>
+            <w:pPr>
+              <w:jc w:val="right"/>
+              <w:rPr>
+                <w:rFonts w:ascii="Calibri" w:hAnsi="Calibri"/>
+                <w:color w:val="000000"/>
+                <w:sz w:val="24"/>
+                <w:szCs w:val="22"/>
+              </w:rPr>
+            </w:pPr>
+            <w:r>
+              <w:rPr>
+                <w:rFonts w:ascii="Calibri" w:hAnsi="Calibri"/>
+                <w:color w:val="000000"/>
+                <w:sz w:val="24"/>
+                <w:szCs w:val="22"/>
               </w:rPr>
               <w:t>0,45927</w:t>
             </w:r>
@@ -2458,20 +2653,25 @@
           <w:tcPr>
             <w:tcW w:w="1128" w:type="dxa"/>
             <w:noWrap/>
-            <w:hideMark/>
-          </w:tcPr>
-          <w:p>
-            <w:pPr>
-              <w:jc w:val="center"/>
-              <w:rPr>
-                <w:sz w:val="24"/>
-                <w:szCs w:val="24"/>
-              </w:rPr>
-            </w:pPr>
-            <w:r>
-              <w:rPr>
-                <w:sz w:val="24"/>
-                <w:szCs w:val="24"/>
+            <w:vAlign w:val="bottom"/>
+            <w:hideMark/>
+          </w:tcPr>
+          <w:p>
+            <w:pPr>
+              <w:jc w:val="right"/>
+              <w:rPr>
+                <w:rFonts w:ascii="Calibri" w:hAnsi="Calibri"/>
+                <w:color w:val="000000"/>
+                <w:sz w:val="24"/>
+                <w:szCs w:val="22"/>
+              </w:rPr>
+            </w:pPr>
+            <w:r>
+              <w:rPr>
+                <w:rFonts w:ascii="Calibri" w:hAnsi="Calibri"/>
+                <w:color w:val="000000"/>
+                <w:sz w:val="24"/>
+                <w:szCs w:val="22"/>
               </w:rPr>
               <w:t>0,328125</w:t>
             </w:r>
@@ -2480,28 +2680,31 @@
       </w:tr>
     </w:tbl>
     <w:p>
-      <w:pPr>
+      <w:r>
         <w:rPr>
           <w:lang w:val="en-US"/>
         </w:rPr>
-      </w:pPr>
-      <w:r>
-        <w:rPr>
-          <w:noProof/>
-        </w:rPr>
         <w:drawing>
-          <wp:anchor distT="0" distB="0" distL="114300" distR="114300" simplePos="0" relativeHeight="251659264" behindDoc="0" locked="0" layoutInCell="1" allowOverlap="1">
+          <wp:anchor distT="0" distB="0" distL="114300" distR="114300" simplePos="0" relativeHeight="251664384" behindDoc="1" locked="0" layoutInCell="1" allowOverlap="1">
             <wp:simplePos x="0" y="0"/>
             <wp:positionH relativeFrom="column">
               <wp:posOffset>19050</wp:posOffset>
             </wp:positionH>
             <wp:positionV relativeFrom="paragraph">
-              <wp:posOffset>3338195</wp:posOffset>
+              <wp:posOffset>3231623</wp:posOffset>
             </wp:positionV>
-            <wp:extent cx="5732145" cy="3028950"/>
-            <wp:effectExtent l="19050" t="0" r="20955" b="0"/>
-            <wp:wrapSquare wrapText="bothSides"/>
-            <wp:docPr id="2" name="Диаграмма 2"/>
+            <wp:extent cx="5731067" cy="3027872"/>
+            <wp:effectExtent l="19050" t="0" r="22033" b="1078"/>
+            <wp:wrapTight wrapText="bothSides">
+              <wp:wrapPolygon edited="0">
+                <wp:start x="-72" y="0"/>
+                <wp:lineTo x="-72" y="21608"/>
+                <wp:lineTo x="21683" y="21608"/>
+                <wp:lineTo x="21683" y="0"/>
+                <wp:lineTo x="-72" y="0"/>
+              </wp:wrapPolygon>
+            </wp:wrapTight>
+            <wp:docPr id="5" name="Диаграмма 1"/>
             <wp:cNvGraphicFramePr/>
             <a:graphic xmlns:a="http://schemas.openxmlformats.org/drawingml/2006/main">
               <a:graphicData uri="http://schemas.openxmlformats.org/drawingml/2006/chart">
@@ -4326,18 +4529,25 @@
           <w:tcPr>
             <w:tcW w:w="338" w:type="dxa"/>
             <w:noWrap/>
-            <w:hideMark/>
-          </w:tcPr>
-          <w:p>
-            <w:pPr>
-              <w:jc w:val="center"/>
-              <w:rPr>
-                <w:sz w:val="24"/>
-              </w:rPr>
-            </w:pPr>
-            <w:r>
-              <w:rPr>
-                <w:sz w:val="24"/>
+            <w:vAlign w:val="bottom"/>
+            <w:hideMark/>
+          </w:tcPr>
+          <w:p>
+            <w:pPr>
+              <w:jc w:val="right"/>
+              <w:rPr>
+                <w:rFonts w:ascii="Calibri" w:hAnsi="Calibri"/>
+                <w:color w:val="000000"/>
+                <w:sz w:val="24"/>
+                <w:szCs w:val="22"/>
+              </w:rPr>
+            </w:pPr>
+            <w:r>
+              <w:rPr>
+                <w:rFonts w:ascii="Calibri" w:hAnsi="Calibri"/>
+                <w:color w:val="000000"/>
+                <w:sz w:val="24"/>
+                <w:szCs w:val="22"/>
               </w:rPr>
               <w:t>1</w:t>
             </w:r>
@@ -4347,18 +4557,25 @@
           <w:tcPr>
             <w:tcW w:w="1228" w:type="dxa"/>
             <w:noWrap/>
-            <w:hideMark/>
-          </w:tcPr>
-          <w:p>
-            <w:pPr>
-              <w:jc w:val="center"/>
-              <w:rPr>
-                <w:sz w:val="24"/>
-              </w:rPr>
-            </w:pPr>
-            <w:r>
-              <w:rPr>
-                <w:sz w:val="24"/>
+            <w:vAlign w:val="bottom"/>
+            <w:hideMark/>
+          </w:tcPr>
+          <w:p>
+            <w:pPr>
+              <w:jc w:val="right"/>
+              <w:rPr>
+                <w:rFonts w:ascii="Calibri" w:hAnsi="Calibri"/>
+                <w:color w:val="000000"/>
+                <w:sz w:val="24"/>
+                <w:szCs w:val="22"/>
+              </w:rPr>
+            </w:pPr>
+            <w:r>
+              <w:rPr>
+                <w:rFonts w:ascii="Calibri" w:hAnsi="Calibri"/>
+                <w:color w:val="000000"/>
+                <w:sz w:val="24"/>
+                <w:szCs w:val="22"/>
               </w:rPr>
               <w:t>1</w:t>
             </w:r>
@@ -4368,18 +4585,25 @@
           <w:tcPr>
             <w:tcW w:w="1228" w:type="dxa"/>
             <w:noWrap/>
-            <w:hideMark/>
-          </w:tcPr>
-          <w:p>
-            <w:pPr>
-              <w:jc w:val="center"/>
-              <w:rPr>
-                <w:sz w:val="24"/>
-              </w:rPr>
-            </w:pPr>
-            <w:r>
-              <w:rPr>
-                <w:sz w:val="24"/>
+            <w:vAlign w:val="bottom"/>
+            <w:hideMark/>
+          </w:tcPr>
+          <w:p>
+            <w:pPr>
+              <w:jc w:val="right"/>
+              <w:rPr>
+                <w:rFonts w:ascii="Calibri" w:hAnsi="Calibri"/>
+                <w:color w:val="000000"/>
+                <w:sz w:val="24"/>
+                <w:szCs w:val="22"/>
+              </w:rPr>
+            </w:pPr>
+            <w:r>
+              <w:rPr>
+                <w:rFonts w:ascii="Calibri" w:hAnsi="Calibri"/>
+                <w:color w:val="000000"/>
+                <w:sz w:val="24"/>
+                <w:szCs w:val="22"/>
               </w:rPr>
               <w:t>1</w:t>
             </w:r>
@@ -4389,18 +4613,25 @@
           <w:tcPr>
             <w:tcW w:w="1228" w:type="dxa"/>
             <w:noWrap/>
-            <w:hideMark/>
-          </w:tcPr>
-          <w:p>
-            <w:pPr>
-              <w:jc w:val="center"/>
-              <w:rPr>
-                <w:sz w:val="24"/>
-              </w:rPr>
-            </w:pPr>
-            <w:r>
-              <w:rPr>
-                <w:sz w:val="24"/>
+            <w:vAlign w:val="bottom"/>
+            <w:hideMark/>
+          </w:tcPr>
+          <w:p>
+            <w:pPr>
+              <w:jc w:val="right"/>
+              <w:rPr>
+                <w:rFonts w:ascii="Calibri" w:hAnsi="Calibri"/>
+                <w:color w:val="000000"/>
+                <w:sz w:val="24"/>
+                <w:szCs w:val="22"/>
+              </w:rPr>
+            </w:pPr>
+            <w:r>
+              <w:rPr>
+                <w:rFonts w:ascii="Calibri" w:hAnsi="Calibri"/>
+                <w:color w:val="000000"/>
+                <w:sz w:val="24"/>
+                <w:szCs w:val="22"/>
               </w:rPr>
               <w:t>1</w:t>
             </w:r>
@@ -4410,18 +4641,25 @@
           <w:tcPr>
             <w:tcW w:w="338" w:type="dxa"/>
             <w:noWrap/>
-            <w:hideMark/>
-          </w:tcPr>
-          <w:p>
-            <w:pPr>
-              <w:jc w:val="center"/>
-              <w:rPr>
-                <w:sz w:val="24"/>
-              </w:rPr>
-            </w:pPr>
-            <w:r>
-              <w:rPr>
-                <w:sz w:val="24"/>
+            <w:vAlign w:val="bottom"/>
+            <w:hideMark/>
+          </w:tcPr>
+          <w:p>
+            <w:pPr>
+              <w:jc w:val="right"/>
+              <w:rPr>
+                <w:rFonts w:ascii="Calibri" w:hAnsi="Calibri"/>
+                <w:color w:val="000000"/>
+                <w:sz w:val="24"/>
+                <w:szCs w:val="22"/>
+              </w:rPr>
+            </w:pPr>
+            <w:r>
+              <w:rPr>
+                <w:rFonts w:ascii="Calibri" w:hAnsi="Calibri"/>
+                <w:color w:val="000000"/>
+                <w:sz w:val="24"/>
+                <w:szCs w:val="22"/>
               </w:rPr>
               <w:t>1</w:t>
             </w:r>
@@ -4431,18 +4669,25 @@
           <w:tcPr>
             <w:tcW w:w="1214" w:type="dxa"/>
             <w:noWrap/>
-            <w:hideMark/>
-          </w:tcPr>
-          <w:p>
-            <w:pPr>
-              <w:jc w:val="center"/>
-              <w:rPr>
-                <w:sz w:val="24"/>
-              </w:rPr>
-            </w:pPr>
-            <w:r>
-              <w:rPr>
-                <w:sz w:val="24"/>
+            <w:vAlign w:val="bottom"/>
+            <w:hideMark/>
+          </w:tcPr>
+          <w:p>
+            <w:pPr>
+              <w:jc w:val="right"/>
+              <w:rPr>
+                <w:rFonts w:ascii="Calibri" w:hAnsi="Calibri"/>
+                <w:color w:val="000000"/>
+                <w:sz w:val="24"/>
+                <w:szCs w:val="22"/>
+              </w:rPr>
+            </w:pPr>
+            <w:r>
+              <w:rPr>
+                <w:rFonts w:ascii="Calibri" w:hAnsi="Calibri"/>
+                <w:color w:val="000000"/>
+                <w:sz w:val="24"/>
+                <w:szCs w:val="22"/>
               </w:rPr>
               <w:t>1</w:t>
             </w:r>
@@ -4452,18 +4697,25 @@
           <w:tcPr>
             <w:tcW w:w="1214" w:type="dxa"/>
             <w:noWrap/>
-            <w:hideMark/>
-          </w:tcPr>
-          <w:p>
-            <w:pPr>
-              <w:jc w:val="center"/>
-              <w:rPr>
-                <w:sz w:val="24"/>
-              </w:rPr>
-            </w:pPr>
-            <w:r>
-              <w:rPr>
-                <w:sz w:val="24"/>
+            <w:vAlign w:val="bottom"/>
+            <w:hideMark/>
+          </w:tcPr>
+          <w:p>
+            <w:pPr>
+              <w:jc w:val="right"/>
+              <w:rPr>
+                <w:rFonts w:ascii="Calibri" w:hAnsi="Calibri"/>
+                <w:color w:val="000000"/>
+                <w:sz w:val="24"/>
+                <w:szCs w:val="22"/>
+              </w:rPr>
+            </w:pPr>
+            <w:r>
+              <w:rPr>
+                <w:rFonts w:ascii="Calibri" w:hAnsi="Calibri"/>
+                <w:color w:val="000000"/>
+                <w:sz w:val="24"/>
+                <w:szCs w:val="22"/>
               </w:rPr>
               <w:t>1</w:t>
             </w:r>
@@ -4473,18 +4725,25 @@
           <w:tcPr>
             <w:tcW w:w="1221" w:type="dxa"/>
             <w:noWrap/>
-            <w:hideMark/>
-          </w:tcPr>
-          <w:p>
-            <w:pPr>
-              <w:jc w:val="center"/>
-              <w:rPr>
-                <w:sz w:val="24"/>
-              </w:rPr>
-            </w:pPr>
-            <w:r>
-              <w:rPr>
-                <w:sz w:val="24"/>
+            <w:vAlign w:val="bottom"/>
+            <w:hideMark/>
+          </w:tcPr>
+          <w:p>
+            <w:pPr>
+              <w:jc w:val="right"/>
+              <w:rPr>
+                <w:rFonts w:ascii="Calibri" w:hAnsi="Calibri"/>
+                <w:color w:val="000000"/>
+                <w:sz w:val="24"/>
+                <w:szCs w:val="22"/>
+              </w:rPr>
+            </w:pPr>
+            <w:r>
+              <w:rPr>
+                <w:rFonts w:ascii="Calibri" w:hAnsi="Calibri"/>
+                <w:color w:val="000000"/>
+                <w:sz w:val="24"/>
+                <w:szCs w:val="22"/>
               </w:rPr>
               <w:t>1</w:t>
             </w:r>
@@ -4520,18 +4779,25 @@
           <w:tcPr>
             <w:tcW w:w="338" w:type="dxa"/>
             <w:noWrap/>
-            <w:hideMark/>
-          </w:tcPr>
-          <w:p>
-            <w:pPr>
-              <w:jc w:val="center"/>
-              <w:rPr>
-                <w:sz w:val="24"/>
-              </w:rPr>
-            </w:pPr>
-            <w:r>
-              <w:rPr>
-                <w:sz w:val="24"/>
+            <w:vAlign w:val="bottom"/>
+            <w:hideMark/>
+          </w:tcPr>
+          <w:p>
+            <w:pPr>
+              <w:jc w:val="right"/>
+              <w:rPr>
+                <w:rFonts w:ascii="Calibri" w:hAnsi="Calibri"/>
+                <w:color w:val="000000"/>
+                <w:sz w:val="24"/>
+                <w:szCs w:val="22"/>
+              </w:rPr>
+            </w:pPr>
+            <w:r>
+              <w:rPr>
+                <w:rFonts w:ascii="Calibri" w:hAnsi="Calibri"/>
+                <w:color w:val="000000"/>
+                <w:sz w:val="24"/>
+                <w:szCs w:val="22"/>
               </w:rPr>
               <w:t>1</w:t>
             </w:r>
@@ -4541,18 +4807,25 @@
           <w:tcPr>
             <w:tcW w:w="1228" w:type="dxa"/>
             <w:noWrap/>
-            <w:hideMark/>
-          </w:tcPr>
-          <w:p>
-            <w:pPr>
-              <w:jc w:val="center"/>
-              <w:rPr>
-                <w:sz w:val="24"/>
-              </w:rPr>
-            </w:pPr>
-            <w:r>
-              <w:rPr>
-                <w:sz w:val="24"/>
+            <w:vAlign w:val="bottom"/>
+            <w:hideMark/>
+          </w:tcPr>
+          <w:p>
+            <w:pPr>
+              <w:jc w:val="right"/>
+              <w:rPr>
+                <w:rFonts w:ascii="Calibri" w:hAnsi="Calibri"/>
+                <w:color w:val="000000"/>
+                <w:sz w:val="24"/>
+                <w:szCs w:val="22"/>
+              </w:rPr>
+            </w:pPr>
+            <w:r>
+              <w:rPr>
+                <w:rFonts w:ascii="Calibri" w:hAnsi="Calibri"/>
+                <w:color w:val="000000"/>
+                <w:sz w:val="24"/>
+                <w:szCs w:val="22"/>
               </w:rPr>
               <w:t>0,983861</w:t>
             </w:r>
@@ -4562,18 +4835,25 @@
           <w:tcPr>
             <w:tcW w:w="1228" w:type="dxa"/>
             <w:noWrap/>
-            <w:hideMark/>
-          </w:tcPr>
-          <w:p>
-            <w:pPr>
-              <w:jc w:val="center"/>
-              <w:rPr>
-                <w:sz w:val="24"/>
-              </w:rPr>
-            </w:pPr>
-            <w:r>
-              <w:rPr>
-                <w:sz w:val="24"/>
+            <w:vAlign w:val="bottom"/>
+            <w:hideMark/>
+          </w:tcPr>
+          <w:p>
+            <w:pPr>
+              <w:jc w:val="right"/>
+              <w:rPr>
+                <w:rFonts w:ascii="Calibri" w:hAnsi="Calibri"/>
+                <w:color w:val="000000"/>
+                <w:sz w:val="24"/>
+                <w:szCs w:val="22"/>
+              </w:rPr>
+            </w:pPr>
+            <w:r>
+              <w:rPr>
+                <w:rFonts w:ascii="Calibri" w:hAnsi="Calibri"/>
+                <w:color w:val="000000"/>
+                <w:sz w:val="24"/>
+                <w:szCs w:val="22"/>
               </w:rPr>
               <w:t>0,983861</w:t>
             </w:r>
@@ -4583,20 +4863,27 @@
           <w:tcPr>
             <w:tcW w:w="1228" w:type="dxa"/>
             <w:noWrap/>
-            <w:hideMark/>
-          </w:tcPr>
-          <w:p>
-            <w:pPr>
-              <w:jc w:val="center"/>
-              <w:rPr>
-                <w:sz w:val="24"/>
-              </w:rPr>
-            </w:pPr>
-            <w:r>
-              <w:rPr>
-                <w:sz w:val="24"/>
-              </w:rPr>
-              <w:t>0,984858</w:t>
+            <w:vAlign w:val="bottom"/>
+            <w:hideMark/>
+          </w:tcPr>
+          <w:p>
+            <w:pPr>
+              <w:jc w:val="right"/>
+              <w:rPr>
+                <w:rFonts w:ascii="Calibri" w:hAnsi="Calibri"/>
+                <w:color w:val="000000"/>
+                <w:sz w:val="24"/>
+                <w:szCs w:val="22"/>
+              </w:rPr>
+            </w:pPr>
+            <w:r>
+              <w:rPr>
+                <w:rFonts w:ascii="Calibri" w:hAnsi="Calibri"/>
+                <w:color w:val="000000"/>
+                <w:sz w:val="24"/>
+                <w:szCs w:val="22"/>
+              </w:rPr>
+              <w:t>0,983861</w:t>
             </w:r>
           </w:p>
         </w:tc>
@@ -4604,18 +4891,25 @@
           <w:tcPr>
             <w:tcW w:w="338" w:type="dxa"/>
             <w:noWrap/>
-            <w:hideMark/>
-          </w:tcPr>
-          <w:p>
-            <w:pPr>
-              <w:jc w:val="center"/>
-              <w:rPr>
-                <w:sz w:val="24"/>
-              </w:rPr>
-            </w:pPr>
-            <w:r>
-              <w:rPr>
-                <w:sz w:val="24"/>
+            <w:vAlign w:val="bottom"/>
+            <w:hideMark/>
+          </w:tcPr>
+          <w:p>
+            <w:pPr>
+              <w:jc w:val="right"/>
+              <w:rPr>
+                <w:rFonts w:ascii="Calibri" w:hAnsi="Calibri"/>
+                <w:color w:val="000000"/>
+                <w:sz w:val="24"/>
+                <w:szCs w:val="22"/>
+              </w:rPr>
+            </w:pPr>
+            <w:r>
+              <w:rPr>
+                <w:rFonts w:ascii="Calibri" w:hAnsi="Calibri"/>
+                <w:color w:val="000000"/>
+                <w:sz w:val="24"/>
+                <w:szCs w:val="22"/>
               </w:rPr>
               <w:t>1</w:t>
             </w:r>
@@ -4625,20 +4919,27 @@
           <w:tcPr>
             <w:tcW w:w="1214" w:type="dxa"/>
             <w:noWrap/>
-            <w:hideMark/>
-          </w:tcPr>
-          <w:p>
-            <w:pPr>
-              <w:jc w:val="center"/>
-              <w:rPr>
-                <w:sz w:val="24"/>
-              </w:rPr>
-            </w:pPr>
-            <w:r>
-              <w:rPr>
-                <w:sz w:val="24"/>
-              </w:rPr>
-              <w:t>1,362552</w:t>
+            <w:vAlign w:val="bottom"/>
+            <w:hideMark/>
+          </w:tcPr>
+          <w:p>
+            <w:pPr>
+              <w:jc w:val="right"/>
+              <w:rPr>
+                <w:rFonts w:ascii="Calibri" w:hAnsi="Calibri"/>
+                <w:color w:val="000000"/>
+                <w:sz w:val="24"/>
+                <w:szCs w:val="22"/>
+              </w:rPr>
+            </w:pPr>
+            <w:r>
+              <w:rPr>
+                <w:rFonts w:ascii="Calibri" w:hAnsi="Calibri"/>
+                <w:color w:val="000000"/>
+                <w:sz w:val="24"/>
+                <w:szCs w:val="22"/>
+              </w:rPr>
+              <w:t>1,341843</w:t>
             </w:r>
           </w:p>
         </w:tc>
@@ -4646,20 +4947,27 @@
           <w:tcPr>
             <w:tcW w:w="1214" w:type="dxa"/>
             <w:noWrap/>
-            <w:hideMark/>
-          </w:tcPr>
-          <w:p>
-            <w:pPr>
-              <w:jc w:val="center"/>
-              <w:rPr>
-                <w:sz w:val="24"/>
-              </w:rPr>
-            </w:pPr>
-            <w:r>
-              <w:rPr>
-                <w:sz w:val="24"/>
-              </w:rPr>
-              <w:t>1,362552</w:t>
+            <w:vAlign w:val="bottom"/>
+            <w:hideMark/>
+          </w:tcPr>
+          <w:p>
+            <w:pPr>
+              <w:jc w:val="right"/>
+              <w:rPr>
+                <w:rFonts w:ascii="Calibri" w:hAnsi="Calibri"/>
+                <w:color w:val="000000"/>
+                <w:sz w:val="24"/>
+                <w:szCs w:val="22"/>
+              </w:rPr>
+            </w:pPr>
+            <w:r>
+              <w:rPr>
+                <w:rFonts w:ascii="Calibri" w:hAnsi="Calibri"/>
+                <w:color w:val="000000"/>
+                <w:sz w:val="24"/>
+                <w:szCs w:val="22"/>
+              </w:rPr>
+              <w:t>1,341843</w:t>
             </w:r>
           </w:p>
         </w:tc>
@@ -4667,20 +4975,27 @@
           <w:tcPr>
             <w:tcW w:w="1221" w:type="dxa"/>
             <w:noWrap/>
-            <w:hideMark/>
-          </w:tcPr>
-          <w:p>
-            <w:pPr>
-              <w:jc w:val="center"/>
-              <w:rPr>
-                <w:sz w:val="24"/>
-              </w:rPr>
-            </w:pPr>
-            <w:r>
-              <w:rPr>
-                <w:sz w:val="24"/>
-              </w:rPr>
-              <w:t>2,018405</w:t>
+            <w:vAlign w:val="bottom"/>
+            <w:hideMark/>
+          </w:tcPr>
+          <w:p>
+            <w:pPr>
+              <w:jc w:val="right"/>
+              <w:rPr>
+                <w:rFonts w:ascii="Calibri" w:hAnsi="Calibri"/>
+                <w:color w:val="000000"/>
+                <w:sz w:val="24"/>
+                <w:szCs w:val="22"/>
+              </w:rPr>
+            </w:pPr>
+            <w:r>
+              <w:rPr>
+                <w:rFonts w:ascii="Calibri" w:hAnsi="Calibri"/>
+                <w:color w:val="000000"/>
+                <w:sz w:val="24"/>
+                <w:szCs w:val="22"/>
+              </w:rPr>
+              <w:t>1,341843</w:t>
             </w:r>
           </w:p>
         </w:tc>
@@ -4714,18 +5029,25 @@
           <w:tcPr>
             <w:tcW w:w="338" w:type="dxa"/>
             <w:noWrap/>
-            <w:hideMark/>
-          </w:tcPr>
-          <w:p>
-            <w:pPr>
-              <w:jc w:val="center"/>
-              <w:rPr>
-                <w:sz w:val="24"/>
-              </w:rPr>
-            </w:pPr>
-            <w:r>
-              <w:rPr>
-                <w:sz w:val="24"/>
+            <w:vAlign w:val="bottom"/>
+            <w:hideMark/>
+          </w:tcPr>
+          <w:p>
+            <w:pPr>
+              <w:jc w:val="right"/>
+              <w:rPr>
+                <w:rFonts w:ascii="Calibri" w:hAnsi="Calibri"/>
+                <w:color w:val="000000"/>
+                <w:sz w:val="24"/>
+                <w:szCs w:val="22"/>
+              </w:rPr>
+            </w:pPr>
+            <w:r>
+              <w:rPr>
+                <w:rFonts w:ascii="Calibri" w:hAnsi="Calibri"/>
+                <w:color w:val="000000"/>
+                <w:sz w:val="24"/>
+                <w:szCs w:val="22"/>
               </w:rPr>
               <w:t>1</w:t>
             </w:r>
@@ -4735,18 +5057,25 @@
           <w:tcPr>
             <w:tcW w:w="1228" w:type="dxa"/>
             <w:noWrap/>
-            <w:hideMark/>
-          </w:tcPr>
-          <w:p>
-            <w:pPr>
-              <w:jc w:val="center"/>
-              <w:rPr>
-                <w:sz w:val="24"/>
-              </w:rPr>
-            </w:pPr>
-            <w:r>
-              <w:rPr>
-                <w:sz w:val="24"/>
+            <w:vAlign w:val="bottom"/>
+            <w:hideMark/>
+          </w:tcPr>
+          <w:p>
+            <w:pPr>
+              <w:jc w:val="right"/>
+              <w:rPr>
+                <w:rFonts w:ascii="Calibri" w:hAnsi="Calibri"/>
+                <w:color w:val="000000"/>
+                <w:sz w:val="24"/>
+                <w:szCs w:val="22"/>
+              </w:rPr>
+            </w:pPr>
+            <w:r>
+              <w:rPr>
+                <w:rFonts w:ascii="Calibri" w:hAnsi="Calibri"/>
+                <w:color w:val="000000"/>
+                <w:sz w:val="24"/>
+                <w:szCs w:val="22"/>
               </w:rPr>
               <w:t>1,154791</w:t>
             </w:r>
@@ -4756,18 +5085,25 @@
           <w:tcPr>
             <w:tcW w:w="1228" w:type="dxa"/>
             <w:noWrap/>
-            <w:hideMark/>
-          </w:tcPr>
-          <w:p>
-            <w:pPr>
-              <w:jc w:val="center"/>
-              <w:rPr>
-                <w:sz w:val="24"/>
-              </w:rPr>
-            </w:pPr>
-            <w:r>
-              <w:rPr>
-                <w:sz w:val="24"/>
+            <w:vAlign w:val="bottom"/>
+            <w:hideMark/>
+          </w:tcPr>
+          <w:p>
+            <w:pPr>
+              <w:jc w:val="right"/>
+              <w:rPr>
+                <w:rFonts w:ascii="Calibri" w:hAnsi="Calibri"/>
+                <w:color w:val="000000"/>
+                <w:sz w:val="24"/>
+                <w:szCs w:val="22"/>
+              </w:rPr>
+            </w:pPr>
+            <w:r>
+              <w:rPr>
+                <w:rFonts w:ascii="Calibri" w:hAnsi="Calibri"/>
+                <w:color w:val="000000"/>
+                <w:sz w:val="24"/>
+                <w:szCs w:val="22"/>
               </w:rPr>
               <w:t>1,462862</w:t>
             </w:r>
@@ -4777,20 +5113,27 @@
           <w:tcPr>
             <w:tcW w:w="1228" w:type="dxa"/>
             <w:noWrap/>
-            <w:hideMark/>
-          </w:tcPr>
-          <w:p>
-            <w:pPr>
-              <w:jc w:val="center"/>
-              <w:rPr>
-                <w:sz w:val="24"/>
-              </w:rPr>
-            </w:pPr>
-            <w:r>
-              <w:rPr>
-                <w:sz w:val="24"/>
-              </w:rPr>
-              <w:t>3,878772</w:t>
+            <w:vAlign w:val="bottom"/>
+            <w:hideMark/>
+          </w:tcPr>
+          <w:p>
+            <w:pPr>
+              <w:jc w:val="right"/>
+              <w:rPr>
+                <w:rFonts w:ascii="Calibri" w:hAnsi="Calibri"/>
+                <w:color w:val="000000"/>
+                <w:sz w:val="24"/>
+                <w:szCs w:val="22"/>
+              </w:rPr>
+            </w:pPr>
+            <w:r>
+              <w:rPr>
+                <w:rFonts w:ascii="Calibri" w:hAnsi="Calibri"/>
+                <w:color w:val="000000"/>
+                <w:sz w:val="24"/>
+                <w:szCs w:val="22"/>
+              </w:rPr>
+              <w:t>1,892728</w:t>
             </w:r>
           </w:p>
         </w:tc>
@@ -4798,18 +5141,25 @@
           <w:tcPr>
             <w:tcW w:w="338" w:type="dxa"/>
             <w:noWrap/>
-            <w:hideMark/>
-          </w:tcPr>
-          <w:p>
-            <w:pPr>
-              <w:jc w:val="center"/>
-              <w:rPr>
-                <w:sz w:val="24"/>
-              </w:rPr>
-            </w:pPr>
-            <w:r>
-              <w:rPr>
-                <w:sz w:val="24"/>
+            <w:vAlign w:val="bottom"/>
+            <w:hideMark/>
+          </w:tcPr>
+          <w:p>
+            <w:pPr>
+              <w:jc w:val="right"/>
+              <w:rPr>
+                <w:rFonts w:ascii="Calibri" w:hAnsi="Calibri"/>
+                <w:color w:val="000000"/>
+                <w:sz w:val="24"/>
+                <w:szCs w:val="22"/>
+              </w:rPr>
+            </w:pPr>
+            <w:r>
+              <w:rPr>
+                <w:rFonts w:ascii="Calibri" w:hAnsi="Calibri"/>
+                <w:color w:val="000000"/>
+                <w:sz w:val="24"/>
+                <w:szCs w:val="22"/>
               </w:rPr>
               <w:t>1</w:t>
             </w:r>
@@ -4819,20 +5169,27 @@
           <w:tcPr>
             <w:tcW w:w="1214" w:type="dxa"/>
             <w:noWrap/>
-            <w:hideMark/>
-          </w:tcPr>
-          <w:p>
-            <w:pPr>
-              <w:jc w:val="center"/>
-              <w:rPr>
-                <w:sz w:val="24"/>
-              </w:rPr>
-            </w:pPr>
-            <w:r>
-              <w:rPr>
-                <w:sz w:val="24"/>
-              </w:rPr>
-              <w:t>1,039846</w:t>
+            <w:vAlign w:val="bottom"/>
+            <w:hideMark/>
+          </w:tcPr>
+          <w:p>
+            <w:pPr>
+              <w:jc w:val="right"/>
+              <w:rPr>
+                <w:rFonts w:ascii="Calibri" w:hAnsi="Calibri"/>
+                <w:color w:val="000000"/>
+                <w:sz w:val="24"/>
+                <w:szCs w:val="22"/>
+              </w:rPr>
+            </w:pPr>
+            <w:r>
+              <w:rPr>
+                <w:rFonts w:ascii="Calibri" w:hAnsi="Calibri"/>
+                <w:color w:val="000000"/>
+                <w:sz w:val="24"/>
+                <w:szCs w:val="22"/>
+              </w:rPr>
+              <w:t>1,610474</w:t>
             </w:r>
           </w:p>
         </w:tc>
@@ -4840,20 +5197,27 @@
           <w:tcPr>
             <w:tcW w:w="1214" w:type="dxa"/>
             <w:noWrap/>
-            <w:hideMark/>
-          </w:tcPr>
-          <w:p>
-            <w:pPr>
-              <w:jc w:val="center"/>
-              <w:rPr>
-                <w:sz w:val="24"/>
-              </w:rPr>
-            </w:pPr>
-            <w:r>
-              <w:rPr>
-                <w:sz w:val="24"/>
-              </w:rPr>
-              <w:t>1,055798</w:t>
+            <w:vAlign w:val="bottom"/>
+            <w:hideMark/>
+          </w:tcPr>
+          <w:p>
+            <w:pPr>
+              <w:jc w:val="right"/>
+              <w:rPr>
+                <w:rFonts w:ascii="Calibri" w:hAnsi="Calibri"/>
+                <w:color w:val="000000"/>
+                <w:sz w:val="24"/>
+                <w:szCs w:val="22"/>
+              </w:rPr>
+            </w:pPr>
+            <w:r>
+              <w:rPr>
+                <w:rFonts w:ascii="Calibri" w:hAnsi="Calibri"/>
+                <w:color w:val="000000"/>
+                <w:sz w:val="24"/>
+                <w:szCs w:val="22"/>
+              </w:rPr>
+              <w:t>1,855675</w:t>
             </w:r>
           </w:p>
         </w:tc>
@@ -4861,20 +5225,27 @@
           <w:tcPr>
             <w:tcW w:w="1221" w:type="dxa"/>
             <w:noWrap/>
-            <w:hideMark/>
-          </w:tcPr>
-          <w:p>
-            <w:pPr>
-              <w:jc w:val="center"/>
-              <w:rPr>
-                <w:sz w:val="24"/>
-              </w:rPr>
-            </w:pPr>
-            <w:r>
-              <w:rPr>
-                <w:sz w:val="24"/>
-              </w:rPr>
-              <w:t>2,14332</w:t>
+            <w:vAlign w:val="bottom"/>
+            <w:hideMark/>
+          </w:tcPr>
+          <w:p>
+            <w:pPr>
+              <w:jc w:val="right"/>
+              <w:rPr>
+                <w:rFonts w:ascii="Calibri" w:hAnsi="Calibri"/>
+                <w:color w:val="000000"/>
+                <w:sz w:val="24"/>
+                <w:szCs w:val="22"/>
+              </w:rPr>
+            </w:pPr>
+            <w:r>
+              <w:rPr>
+                <w:rFonts w:ascii="Calibri" w:hAnsi="Calibri"/>
+                <w:color w:val="000000"/>
+                <w:sz w:val="24"/>
+                <w:szCs w:val="22"/>
+              </w:rPr>
+              <w:t>2,775398</w:t>
             </w:r>
           </w:p>
         </w:tc>
@@ -4908,18 +5279,25 @@
           <w:tcPr>
             <w:tcW w:w="338" w:type="dxa"/>
             <w:noWrap/>
-            <w:hideMark/>
-          </w:tcPr>
-          <w:p>
-            <w:pPr>
-              <w:jc w:val="center"/>
-              <w:rPr>
-                <w:sz w:val="24"/>
-              </w:rPr>
-            </w:pPr>
-            <w:r>
-              <w:rPr>
-                <w:sz w:val="24"/>
+            <w:vAlign w:val="bottom"/>
+            <w:hideMark/>
+          </w:tcPr>
+          <w:p>
+            <w:pPr>
+              <w:jc w:val="right"/>
+              <w:rPr>
+                <w:rFonts w:ascii="Calibri" w:hAnsi="Calibri"/>
+                <w:color w:val="000000"/>
+                <w:sz w:val="24"/>
+                <w:szCs w:val="22"/>
+              </w:rPr>
+            </w:pPr>
+            <w:r>
+              <w:rPr>
+                <w:rFonts w:ascii="Calibri" w:hAnsi="Calibri"/>
+                <w:color w:val="000000"/>
+                <w:sz w:val="24"/>
+                <w:szCs w:val="22"/>
               </w:rPr>
               <w:t>1</w:t>
             </w:r>
@@ -4929,18 +5307,25 @@
           <w:tcPr>
             <w:tcW w:w="1228" w:type="dxa"/>
             <w:noWrap/>
-            <w:hideMark/>
-          </w:tcPr>
-          <w:p>
-            <w:pPr>
-              <w:jc w:val="center"/>
-              <w:rPr>
-                <w:sz w:val="24"/>
-              </w:rPr>
-            </w:pPr>
-            <w:r>
-              <w:rPr>
-                <w:sz w:val="24"/>
+            <w:vAlign w:val="bottom"/>
+            <w:hideMark/>
+          </w:tcPr>
+          <w:p>
+            <w:pPr>
+              <w:jc w:val="right"/>
+              <w:rPr>
+                <w:rFonts w:ascii="Calibri" w:hAnsi="Calibri"/>
+                <w:color w:val="000000"/>
+                <w:sz w:val="24"/>
+                <w:szCs w:val="22"/>
+              </w:rPr>
+            </w:pPr>
+            <w:r>
+              <w:rPr>
+                <w:rFonts w:ascii="Calibri" w:hAnsi="Calibri"/>
+                <w:color w:val="000000"/>
+                <w:sz w:val="24"/>
+                <w:szCs w:val="22"/>
               </w:rPr>
               <w:t>1,4</w:t>
             </w:r>
@@ -4950,18 +5335,25 @@
           <w:tcPr>
             <w:tcW w:w="1228" w:type="dxa"/>
             <w:noWrap/>
-            <w:hideMark/>
-          </w:tcPr>
-          <w:p>
-            <w:pPr>
-              <w:jc w:val="center"/>
-              <w:rPr>
-                <w:sz w:val="24"/>
-              </w:rPr>
-            </w:pPr>
-            <w:r>
-              <w:rPr>
-                <w:sz w:val="24"/>
+            <w:vAlign w:val="bottom"/>
+            <w:hideMark/>
+          </w:tcPr>
+          <w:p>
+            <w:pPr>
+              <w:jc w:val="right"/>
+              <w:rPr>
+                <w:rFonts w:ascii="Calibri" w:hAnsi="Calibri"/>
+                <w:color w:val="000000"/>
+                <w:sz w:val="24"/>
+                <w:szCs w:val="22"/>
+              </w:rPr>
+            </w:pPr>
+            <w:r>
+              <w:rPr>
+                <w:rFonts w:ascii="Calibri" w:hAnsi="Calibri"/>
+                <w:color w:val="000000"/>
+                <w:sz w:val="24"/>
+                <w:szCs w:val="22"/>
               </w:rPr>
               <w:t>2,333333</w:t>
             </w:r>
@@ -4971,20 +5363,27 @@
           <w:tcPr>
             <w:tcW w:w="1228" w:type="dxa"/>
             <w:noWrap/>
-            <w:hideMark/>
-          </w:tcPr>
-          <w:p>
-            <w:pPr>
-              <w:jc w:val="center"/>
-              <w:rPr>
-                <w:sz w:val="24"/>
-              </w:rPr>
-            </w:pPr>
-            <w:r>
-              <w:rPr>
-                <w:sz w:val="24"/>
-              </w:rPr>
-              <w:t>31,0363</w:t>
+            <w:vAlign w:val="bottom"/>
+            <w:hideMark/>
+          </w:tcPr>
+          <w:p>
+            <w:pPr>
+              <w:jc w:val="right"/>
+              <w:rPr>
+                <w:rFonts w:ascii="Calibri" w:hAnsi="Calibri"/>
+                <w:color w:val="000000"/>
+                <w:sz w:val="24"/>
+                <w:szCs w:val="22"/>
+              </w:rPr>
+            </w:pPr>
+            <w:r>
+              <w:rPr>
+                <w:rFonts w:ascii="Calibri" w:hAnsi="Calibri"/>
+                <w:color w:val="000000"/>
+                <w:sz w:val="24"/>
+                <w:szCs w:val="22"/>
+              </w:rPr>
+              <w:t>3,798818</w:t>
             </w:r>
           </w:p>
         </w:tc>
@@ -4992,18 +5391,25 @@
           <w:tcPr>
             <w:tcW w:w="338" w:type="dxa"/>
             <w:noWrap/>
-            <w:hideMark/>
-          </w:tcPr>
-          <w:p>
-            <w:pPr>
-              <w:jc w:val="center"/>
-              <w:rPr>
-                <w:sz w:val="24"/>
-              </w:rPr>
-            </w:pPr>
-            <w:r>
-              <w:rPr>
-                <w:sz w:val="24"/>
+            <w:vAlign w:val="bottom"/>
+            <w:hideMark/>
+          </w:tcPr>
+          <w:p>
+            <w:pPr>
+              <w:jc w:val="right"/>
+              <w:rPr>
+                <w:rFonts w:ascii="Calibri" w:hAnsi="Calibri"/>
+                <w:color w:val="000000"/>
+                <w:sz w:val="24"/>
+                <w:szCs w:val="22"/>
+              </w:rPr>
+            </w:pPr>
+            <w:r>
+              <w:rPr>
+                <w:rFonts w:ascii="Calibri" w:hAnsi="Calibri"/>
+                <w:color w:val="000000"/>
+                <w:sz w:val="24"/>
+                <w:szCs w:val="22"/>
               </w:rPr>
               <w:t>1</w:t>
             </w:r>
@@ -5013,20 +5419,27 @@
           <w:tcPr>
             <w:tcW w:w="1214" w:type="dxa"/>
             <w:noWrap/>
-            <w:hideMark/>
-          </w:tcPr>
-          <w:p>
-            <w:pPr>
-              <w:jc w:val="center"/>
-              <w:rPr>
-                <w:sz w:val="24"/>
-              </w:rPr>
-            </w:pPr>
-            <w:r>
-              <w:rPr>
-                <w:sz w:val="24"/>
-              </w:rPr>
-              <w:t>0,791446</w:t>
+            <w:vAlign w:val="bottom"/>
+            <w:hideMark/>
+          </w:tcPr>
+          <w:p>
+            <w:pPr>
+              <w:jc w:val="right"/>
+              <w:rPr>
+                <w:rFonts w:ascii="Calibri" w:hAnsi="Calibri"/>
+                <w:color w:val="000000"/>
+                <w:sz w:val="24"/>
+                <w:szCs w:val="22"/>
+              </w:rPr>
+            </w:pPr>
+            <w:r>
+              <w:rPr>
+                <w:rFonts w:ascii="Calibri" w:hAnsi="Calibri"/>
+                <w:color w:val="000000"/>
+                <w:sz w:val="24"/>
+                <w:szCs w:val="22"/>
+              </w:rPr>
+              <w:t>1,671247</w:t>
             </w:r>
           </w:p>
         </w:tc>
@@ -5034,20 +5447,27 @@
           <w:tcPr>
             <w:tcW w:w="1214" w:type="dxa"/>
             <w:noWrap/>
-            <w:hideMark/>
-          </w:tcPr>
-          <w:p>
-            <w:pPr>
-              <w:jc w:val="center"/>
-              <w:rPr>
-                <w:sz w:val="24"/>
-              </w:rPr>
-            </w:pPr>
-            <w:r>
-              <w:rPr>
-                <w:sz w:val="24"/>
-              </w:rPr>
-              <w:t>1,997661</w:t>
+            <w:vAlign w:val="bottom"/>
+            <w:hideMark/>
+          </w:tcPr>
+          <w:p>
+            <w:pPr>
+              <w:jc w:val="right"/>
+              <w:rPr>
+                <w:rFonts w:ascii="Calibri" w:hAnsi="Calibri"/>
+                <w:color w:val="000000"/>
+                <w:sz w:val="24"/>
+                <w:szCs w:val="22"/>
+              </w:rPr>
+            </w:pPr>
+            <w:r>
+              <w:rPr>
+                <w:rFonts w:ascii="Calibri" w:hAnsi="Calibri"/>
+                <w:color w:val="000000"/>
+                <w:sz w:val="24"/>
+                <w:szCs w:val="22"/>
+              </w:rPr>
+              <w:t>2,524064</w:t>
             </w:r>
           </w:p>
         </w:tc>
@@ -5055,20 +5475,27 @@
           <w:tcPr>
             <w:tcW w:w="1221" w:type="dxa"/>
             <w:noWrap/>
-            <w:hideMark/>
-          </w:tcPr>
-          <w:p>
-            <w:pPr>
-              <w:jc w:val="center"/>
-              <w:rPr>
-                <w:sz w:val="24"/>
-              </w:rPr>
-            </w:pPr>
-            <w:r>
-              <w:rPr>
-                <w:sz w:val="24"/>
-              </w:rPr>
-              <w:t>16,79998</w:t>
+            <w:vAlign w:val="bottom"/>
+            <w:hideMark/>
+          </w:tcPr>
+          <w:p>
+            <w:pPr>
+              <w:jc w:val="right"/>
+              <w:rPr>
+                <w:rFonts w:ascii="Calibri" w:hAnsi="Calibri"/>
+                <w:color w:val="000000"/>
+                <w:sz w:val="24"/>
+                <w:szCs w:val="22"/>
+              </w:rPr>
+            </w:pPr>
+            <w:r>
+              <w:rPr>
+                <w:rFonts w:ascii="Calibri" w:hAnsi="Calibri"/>
+                <w:color w:val="000000"/>
+                <w:sz w:val="24"/>
+                <w:szCs w:val="22"/>
+              </w:rPr>
+              <w:t>5,077535</w:t>
             </w:r>
           </w:p>
         </w:tc>
@@ -5102,18 +5529,25 @@
           <w:tcPr>
             <w:tcW w:w="338" w:type="dxa"/>
             <w:noWrap/>
-            <w:hideMark/>
-          </w:tcPr>
-          <w:p>
-            <w:pPr>
-              <w:jc w:val="center"/>
-              <w:rPr>
-                <w:sz w:val="24"/>
-              </w:rPr>
-            </w:pPr>
-            <w:r>
-              <w:rPr>
-                <w:sz w:val="24"/>
+            <w:vAlign w:val="bottom"/>
+            <w:hideMark/>
+          </w:tcPr>
+          <w:p>
+            <w:pPr>
+              <w:jc w:val="right"/>
+              <w:rPr>
+                <w:rFonts w:ascii="Calibri" w:hAnsi="Calibri"/>
+                <w:color w:val="000000"/>
+                <w:sz w:val="24"/>
+                <w:szCs w:val="22"/>
+              </w:rPr>
+            </w:pPr>
+            <w:r>
+              <w:rPr>
+                <w:rFonts w:ascii="Calibri" w:hAnsi="Calibri"/>
+                <w:color w:val="000000"/>
+                <w:sz w:val="24"/>
+                <w:szCs w:val="22"/>
               </w:rPr>
               <w:t>1</w:t>
             </w:r>
@@ -5123,18 +5557,25 @@
           <w:tcPr>
             <w:tcW w:w="1228" w:type="dxa"/>
             <w:noWrap/>
-            <w:hideMark/>
-          </w:tcPr>
-          <w:p>
-            <w:pPr>
-              <w:jc w:val="center"/>
-              <w:rPr>
-                <w:sz w:val="24"/>
-              </w:rPr>
-            </w:pPr>
-            <w:r>
-              <w:rPr>
-                <w:sz w:val="24"/>
+            <w:vAlign w:val="bottom"/>
+            <w:hideMark/>
+          </w:tcPr>
+          <w:p>
+            <w:pPr>
+              <w:jc w:val="right"/>
+              <w:rPr>
+                <w:rFonts w:ascii="Calibri" w:hAnsi="Calibri"/>
+                <w:color w:val="000000"/>
+                <w:sz w:val="24"/>
+                <w:szCs w:val="22"/>
+              </w:rPr>
+            </w:pPr>
+            <w:r>
+              <w:rPr>
+                <w:rFonts w:ascii="Calibri" w:hAnsi="Calibri"/>
+                <w:color w:val="000000"/>
+                <w:sz w:val="24"/>
+                <w:szCs w:val="22"/>
               </w:rPr>
               <w:t>2,050779</w:t>
             </w:r>
@@ -5144,18 +5585,25 @@
           <w:tcPr>
             <w:tcW w:w="1228" w:type="dxa"/>
             <w:noWrap/>
-            <w:hideMark/>
-          </w:tcPr>
-          <w:p>
-            <w:pPr>
-              <w:jc w:val="center"/>
-              <w:rPr>
-                <w:sz w:val="24"/>
-              </w:rPr>
-            </w:pPr>
-            <w:r>
-              <w:rPr>
-                <w:sz w:val="24"/>
+            <w:vAlign w:val="bottom"/>
+            <w:hideMark/>
+          </w:tcPr>
+          <w:p>
+            <w:pPr>
+              <w:jc w:val="right"/>
+              <w:rPr>
+                <w:rFonts w:ascii="Calibri" w:hAnsi="Calibri"/>
+                <w:color w:val="000000"/>
+                <w:sz w:val="24"/>
+                <w:szCs w:val="22"/>
+              </w:rPr>
+            </w:pPr>
+            <w:r>
+              <w:rPr>
+                <w:rFonts w:ascii="Calibri" w:hAnsi="Calibri"/>
+                <w:color w:val="000000"/>
+                <w:sz w:val="24"/>
+                <w:szCs w:val="22"/>
               </w:rPr>
               <w:t>3,822868</w:t>
             </w:r>
@@ -5165,20 +5613,27 @@
           <w:tcPr>
             <w:tcW w:w="1228" w:type="dxa"/>
             <w:noWrap/>
-            <w:hideMark/>
-          </w:tcPr>
-          <w:p>
-            <w:pPr>
-              <w:jc w:val="center"/>
-              <w:rPr>
-                <w:sz w:val="24"/>
-              </w:rPr>
-            </w:pPr>
-            <w:r>
-              <w:rPr>
-                <w:sz w:val="24"/>
-              </w:rPr>
-              <w:t>31,76273</w:t>
+            <w:vAlign w:val="bottom"/>
+            <w:hideMark/>
+          </w:tcPr>
+          <w:p>
+            <w:pPr>
+              <w:jc w:val="right"/>
+              <w:rPr>
+                <w:rFonts w:ascii="Calibri" w:hAnsi="Calibri"/>
+                <w:color w:val="000000"/>
+                <w:sz w:val="24"/>
+                <w:szCs w:val="22"/>
+              </w:rPr>
+            </w:pPr>
+            <w:r>
+              <w:rPr>
+                <w:rFonts w:ascii="Calibri" w:hAnsi="Calibri"/>
+                <w:color w:val="000000"/>
+                <w:sz w:val="24"/>
+                <w:szCs w:val="22"/>
+              </w:rPr>
+              <w:t>5,056779</w:t>
             </w:r>
           </w:p>
         </w:tc>
@@ -5186,18 +5641,25 @@
           <w:tcPr>
             <w:tcW w:w="338" w:type="dxa"/>
             <w:noWrap/>
-            <w:hideMark/>
-          </w:tcPr>
-          <w:p>
-            <w:pPr>
-              <w:jc w:val="center"/>
-              <w:rPr>
-                <w:sz w:val="24"/>
-              </w:rPr>
-            </w:pPr>
-            <w:r>
-              <w:rPr>
-                <w:sz w:val="24"/>
+            <w:vAlign w:val="bottom"/>
+            <w:hideMark/>
+          </w:tcPr>
+          <w:p>
+            <w:pPr>
+              <w:jc w:val="right"/>
+              <w:rPr>
+                <w:rFonts w:ascii="Calibri" w:hAnsi="Calibri"/>
+                <w:color w:val="000000"/>
+                <w:sz w:val="24"/>
+                <w:szCs w:val="22"/>
+              </w:rPr>
+            </w:pPr>
+            <w:r>
+              <w:rPr>
+                <w:rFonts w:ascii="Calibri" w:hAnsi="Calibri"/>
+                <w:color w:val="000000"/>
+                <w:sz w:val="24"/>
+                <w:szCs w:val="22"/>
               </w:rPr>
               <w:t>1</w:t>
             </w:r>
@@ -5207,18 +5669,25 @@
           <w:tcPr>
             <w:tcW w:w="1214" w:type="dxa"/>
             <w:noWrap/>
-            <w:hideMark/>
-          </w:tcPr>
-          <w:p>
-            <w:pPr>
-              <w:jc w:val="center"/>
-              <w:rPr>
-                <w:sz w:val="24"/>
-              </w:rPr>
-            </w:pPr>
-            <w:r>
-              <w:rPr>
-                <w:sz w:val="24"/>
+            <w:vAlign w:val="bottom"/>
+            <w:hideMark/>
+          </w:tcPr>
+          <w:p>
+            <w:pPr>
+              <w:jc w:val="right"/>
+              <w:rPr>
+                <w:rFonts w:ascii="Calibri" w:hAnsi="Calibri"/>
+                <w:color w:val="000000"/>
+                <w:sz w:val="24"/>
+                <w:szCs w:val="22"/>
+              </w:rPr>
+            </w:pPr>
+            <w:r>
+              <w:rPr>
+                <w:rFonts w:ascii="Calibri" w:hAnsi="Calibri"/>
+                <w:color w:val="000000"/>
+                <w:sz w:val="24"/>
+                <w:szCs w:val="22"/>
               </w:rPr>
               <w:t>1,815779</w:t>
             </w:r>
@@ -5228,18 +5697,25 @@
           <w:tcPr>
             <w:tcW w:w="1214" w:type="dxa"/>
             <w:noWrap/>
-            <w:hideMark/>
-          </w:tcPr>
-          <w:p>
-            <w:pPr>
-              <w:jc w:val="center"/>
-              <w:rPr>
-                <w:sz w:val="24"/>
-              </w:rPr>
-            </w:pPr>
-            <w:r>
-              <w:rPr>
-                <w:sz w:val="24"/>
+            <w:vAlign w:val="bottom"/>
+            <w:hideMark/>
+          </w:tcPr>
+          <w:p>
+            <w:pPr>
+              <w:jc w:val="right"/>
+              <w:rPr>
+                <w:rFonts w:ascii="Calibri" w:hAnsi="Calibri"/>
+                <w:color w:val="000000"/>
+                <w:sz w:val="24"/>
+                <w:szCs w:val="22"/>
+              </w:rPr>
+            </w:pPr>
+            <w:r>
+              <w:rPr>
+                <w:rFonts w:ascii="Calibri" w:hAnsi="Calibri"/>
+                <w:color w:val="000000"/>
+                <w:sz w:val="24"/>
+                <w:szCs w:val="22"/>
               </w:rPr>
               <w:t>2,448516</w:t>
             </w:r>
@@ -5249,43 +5725,70 @@
           <w:tcPr>
             <w:tcW w:w="1221" w:type="dxa"/>
             <w:noWrap/>
-            <w:hideMark/>
-          </w:tcPr>
-          <w:p>
-            <w:pPr>
-              <w:jc w:val="center"/>
-              <w:rPr>
-                <w:sz w:val="24"/>
-              </w:rPr>
-            </w:pPr>
-            <w:r>
-              <w:rPr>
-                <w:sz w:val="24"/>
-              </w:rPr>
-              <w:t>31,33333</w:t>
+            <w:vAlign w:val="bottom"/>
+            <w:hideMark/>
+          </w:tcPr>
+          <w:p>
+            <w:pPr>
+              <w:jc w:val="right"/>
+              <w:rPr>
+                <w:rFonts w:ascii="Calibri" w:hAnsi="Calibri"/>
+                <w:color w:val="000000"/>
+                <w:sz w:val="24"/>
+                <w:szCs w:val="22"/>
+              </w:rPr>
+            </w:pPr>
+            <w:r>
+              <w:rPr>
+                <w:rFonts w:ascii="Calibri" w:hAnsi="Calibri"/>
+                <w:color w:val="000000"/>
+                <w:sz w:val="24"/>
+                <w:szCs w:val="22"/>
+              </w:rPr>
+              <w:t>3,427139</w:t>
             </w:r>
           </w:p>
         </w:tc>
       </w:tr>
     </w:tbl>
     <w:p>
+      <w:pPr>
+        <w:rPr>
+          <w:noProof/>
+        </w:rPr>
+      </w:pPr>
+    </w:p>
+    <w:p>
+      <w:pPr>
+        <w:rPr>
+          <w:lang w:val="en-US"/>
+        </w:rPr>
+      </w:pPr>
       <w:r>
         <w:rPr>
-          <w:noProof/>
+          <w:lang w:val="en-US"/>
         </w:rPr>
         <w:drawing>
-          <wp:anchor distT="0" distB="0" distL="114300" distR="114300" simplePos="0" relativeHeight="251663360" behindDoc="0" locked="0" layoutInCell="1" allowOverlap="1">
+          <wp:anchor distT="0" distB="0" distL="114300" distR="114300" simplePos="0" relativeHeight="251665408" behindDoc="1" locked="0" layoutInCell="1" allowOverlap="1">
             <wp:simplePos x="0" y="0"/>
             <wp:positionH relativeFrom="column">
-              <wp:posOffset>-68580</wp:posOffset>
+              <wp:posOffset>19050</wp:posOffset>
             </wp:positionH>
             <wp:positionV relativeFrom="paragraph">
-              <wp:posOffset>3413125</wp:posOffset>
+              <wp:posOffset>4050</wp:posOffset>
             </wp:positionV>
-            <wp:extent cx="5730240" cy="3027045"/>
-            <wp:effectExtent l="19050" t="0" r="22860" b="1905"/>
-            <wp:wrapSquare wrapText="bothSides"/>
-            <wp:docPr id="9" name="Диаграмма 7"/>
+            <wp:extent cx="5731067" cy="3027871"/>
+            <wp:effectExtent l="19050" t="0" r="22033" b="1079"/>
+            <wp:wrapTight wrapText="bothSides">
+              <wp:wrapPolygon edited="0">
+                <wp:start x="-72" y="0"/>
+                <wp:lineTo x="-72" y="21608"/>
+                <wp:lineTo x="21683" y="21608"/>
+                <wp:lineTo x="21683" y="0"/>
+                <wp:lineTo x="-72" y="0"/>
+              </wp:wrapPolygon>
+            </wp:wrapTight>
+            <wp:docPr id="11" name="Диаграмма 3"/>
             <wp:cNvGraphicFramePr/>
             <a:graphic xmlns:a="http://schemas.openxmlformats.org/drawingml/2006/main">
               <a:graphicData uri="http://schemas.openxmlformats.org/drawingml/2006/chart">
@@ -5295,23 +5798,38 @@
           </wp:anchor>
         </w:drawing>
       </w:r>
+    </w:p>
+    <w:p>
+      <w:pPr>
+        <w:rPr>
+          <w:lang w:val="en-US"/>
+        </w:rPr>
+      </w:pPr>
       <w:r>
         <w:rPr>
-          <w:noProof/>
+          <w:lang w:val="en-US"/>
         </w:rPr>
         <w:drawing>
-          <wp:anchor distT="0" distB="0" distL="114300" distR="114300" simplePos="0" relativeHeight="251662336" behindDoc="0" locked="0" layoutInCell="1" allowOverlap="1">
+          <wp:anchor distT="0" distB="0" distL="114300" distR="114300" simplePos="0" relativeHeight="251666432" behindDoc="1" locked="0" layoutInCell="1" allowOverlap="1">
             <wp:simplePos x="0" y="0"/>
             <wp:positionH relativeFrom="column">
-              <wp:posOffset>-67310</wp:posOffset>
+              <wp:posOffset>19050</wp:posOffset>
             </wp:positionH>
             <wp:positionV relativeFrom="paragraph">
-              <wp:posOffset>229870</wp:posOffset>
+              <wp:posOffset>-371</wp:posOffset>
             </wp:positionV>
-            <wp:extent cx="5730240" cy="3027045"/>
-            <wp:effectExtent l="19050" t="0" r="22860" b="1905"/>
-            <wp:wrapSquare wrapText="bothSides"/>
-            <wp:docPr id="7" name="Диаграмма 5"/>
+            <wp:extent cx="5731067" cy="3027871"/>
+            <wp:effectExtent l="19050" t="0" r="22033" b="1079"/>
+            <wp:wrapTight wrapText="bothSides">
+              <wp:wrapPolygon edited="0">
+                <wp:start x="-72" y="0"/>
+                <wp:lineTo x="-72" y="21608"/>
+                <wp:lineTo x="21683" y="21608"/>
+                <wp:lineTo x="21683" y="0"/>
+                <wp:lineTo x="-72" y="0"/>
+              </wp:wrapPolygon>
+            </wp:wrapTight>
+            <wp:docPr id="12" name="Диаграмма 4"/>
             <wp:cNvGraphicFramePr/>
             <a:graphic xmlns:a="http://schemas.openxmlformats.org/drawingml/2006/main">
               <a:graphicData uri="http://schemas.openxmlformats.org/drawingml/2006/chart">
@@ -5324,13 +5842,6 @@
     </w:p>
     <w:p>
       <w:pPr>
-        <w:rPr>
-          <w:lang w:val="en-US"/>
-        </w:rPr>
-      </w:pPr>
-    </w:p>
-    <w:p>
-      <w:pPr>
         <w:pStyle w:val="1"/>
         <w:spacing w:before="120" w:after="120" w:line="360" w:lineRule="auto"/>
       </w:pPr>
@@ -5379,6 +5890,15 @@
       </w:pPr>
       <w:r>
         <w:t>Чем больше задействовано процессоров тем быстрее обработка.</w:t>
+      </w:r>
+    </w:p>
+    <w:p>
+      <w:pPr>
+        <w:pStyle w:val="a3"/>
+        <w:ind w:left="0"/>
+      </w:pPr>
+      <w:r>
+        <w:t>Эффективность распараллеливания сначала возрастает, затем падает, падение происходит потому что обрабатываемая матрица конечна и есть минимум данных, которые может обработать поток. Например потоку можно поручить заполнить часть матрицы, минимальное кол-во - одна ячейка.</w:t>
       </w:r>
     </w:p>
     <w:sectPr>
@@ -6862,7 +7382,6 @@
   <w:style w:type="character" w:default="1" w:styleId="a0">
     <w:name w:val="Default Paragraph Font"/>
     <w:uiPriority w:val="1"/>
-    <w:semiHidden/>
     <w:unhideWhenUsed/>
   </w:style>
   <w:style w:type="table" w:default="1" w:styleId="a1">
@@ -7612,7 +8131,7 @@
                   <c:v>51.242180000000012</c:v>
                 </c:pt>
                 <c:pt idx="1">
-                  <c:v>51.190300000000008</c:v>
+                  <c:v>51.190300000000022</c:v>
                 </c:pt>
                 <c:pt idx="2">
                   <c:v>25.0047</c:v>
@@ -7628,23 +8147,23 @@
           </c:yVal>
           <c:smooth val="1"/>
         </c:ser>
-        <c:axId val="56552448"/>
-        <c:axId val="57475840"/>
+        <c:axId val="66472576"/>
+        <c:axId val="66474368"/>
       </c:scatterChart>
       <c:valAx>
-        <c:axId val="56552448"/>
+        <c:axId val="66472576"/>
         <c:scaling>
           <c:orientation val="minMax"/>
         </c:scaling>
         <c:axPos val="b"/>
         <c:numFmt formatCode="General" sourceLinked="1"/>
         <c:tickLblPos val="nextTo"/>
-        <c:crossAx val="57475840"/>
+        <c:crossAx val="66474368"/>
         <c:crosses val="autoZero"/>
         <c:crossBetween val="midCat"/>
       </c:valAx>
       <c:valAx>
-        <c:axId val="57475840"/>
+        <c:axId val="66474368"/>
         <c:scaling>
           <c:orientation val="minMax"/>
         </c:scaling>
@@ -7652,7 +8171,7 @@
         <c:majorGridlines/>
         <c:numFmt formatCode="General" sourceLinked="1"/>
         <c:tickLblPos val="nextTo"/>
-        <c:crossAx val="56552448"/>
+        <c:crossAx val="66472576"/>
         <c:crosses val="autoZero"/>
         <c:crossBetween val="midCat"/>
       </c:valAx>
@@ -7700,7 +8219,6 @@
               <a:rPr lang="en-US" sz="1800" b="1" i="0" u="none" strike="noStrike" baseline="0"/>
               <a:t>Release</a:t>
             </a:r>
-            <a:endParaRPr lang="ru-RU"/>
           </a:p>
         </c:rich>
       </c:tx>
@@ -7721,36 +8239,12 @@
       <c:scatterChart>
         <c:scatterStyle val="smoothMarker"/>
         <c:ser>
-          <c:idx val="1"/>
+          <c:idx val="4"/>
           <c:order val="0"/>
           <c:tx>
             <c:v>4 CPU</c:v>
           </c:tx>
           <c:xVal>
-            <c:numRef>
-              <c:f>Лист1!$I$5:$I$9</c:f>
-              <c:numCache>
-                <c:formatCode>General</c:formatCode>
-                <c:ptCount val="5"/>
-                <c:pt idx="0">
-                  <c:v>10.281249999999998</c:v>
-                </c:pt>
-                <c:pt idx="1">
-                  <c:v>5.09375</c:v>
-                </c:pt>
-                <c:pt idx="2">
-                  <c:v>4.7968799999999998</c:v>
-                </c:pt>
-                <c:pt idx="3">
-                  <c:v>0.61198000000000008</c:v>
-                </c:pt>
-                <c:pt idx="4">
-                  <c:v>0.32812500000000006</c:v>
-                </c:pt>
-              </c:numCache>
-            </c:numRef>
-          </c:xVal>
-          <c:yVal>
             <c:numRef>
               <c:f>Лист1!$A$5:$A$9</c:f>
               <c:numCache>
@@ -7773,11 +8267,35 @@
                 </c:pt>
               </c:numCache>
             </c:numRef>
+          </c:xVal>
+          <c:yVal>
+            <c:numRef>
+              <c:f>Лист1!$I$5:$I$9</c:f>
+              <c:numCache>
+                <c:formatCode>General</c:formatCode>
+                <c:ptCount val="5"/>
+                <c:pt idx="0">
+                  <c:v>14.037999999999998</c:v>
+                </c:pt>
+                <c:pt idx="1">
+                  <c:v>9.0871300000000002</c:v>
+                </c:pt>
+                <c:pt idx="2">
+                  <c:v>1.8409</c:v>
+                </c:pt>
+                <c:pt idx="3">
+                  <c:v>0.61198000000000008</c:v>
+                </c:pt>
+                <c:pt idx="4">
+                  <c:v>0.32812500000000006</c:v>
+                </c:pt>
+              </c:numCache>
+            </c:numRef>
           </c:yVal>
           <c:smooth val="1"/>
         </c:ser>
         <c:ser>
-          <c:idx val="0"/>
+          <c:idx val="5"/>
           <c:order val="1"/>
           <c:tx>
             <c:v>3 CPU</c:v>
@@ -7813,13 +8331,13 @@
                 <c:formatCode>General</c:formatCode>
                 <c:ptCount val="5"/>
                 <c:pt idx="0">
-                  <c:v>10.281249999999998</c:v>
+                  <c:v>14.037999999999998</c:v>
                 </c:pt>
                 <c:pt idx="1">
-                  <c:v>5.09375</c:v>
+                  <c:v>9.0871300000000002</c:v>
                 </c:pt>
                 <c:pt idx="2">
-                  <c:v>4.8392100000000005</c:v>
+                  <c:v>2.7532999999999999</c:v>
                 </c:pt>
                 <c:pt idx="3">
                   <c:v>1.2310899999999998</c:v>
@@ -7833,7 +8351,7 @@
           <c:smooth val="1"/>
         </c:ser>
         <c:ser>
-          <c:idx val="2"/>
+          <c:idx val="6"/>
           <c:order val="2"/>
           <c:tx>
             <c:v>2 CPU</c:v>
@@ -7869,16 +8387,16 @@
                 <c:formatCode>General</c:formatCode>
                 <c:ptCount val="5"/>
                 <c:pt idx="0">
-                  <c:v>10.281249999999998</c:v>
+                  <c:v>14.037999999999998</c:v>
                 </c:pt>
                 <c:pt idx="1">
-                  <c:v>5.09375</c:v>
+                  <c:v>9.0871300000000002</c:v>
                 </c:pt>
                 <c:pt idx="2">
-                  <c:v>4.9134500000000001</c:v>
+                  <c:v>3.1724999999999994</c:v>
                 </c:pt>
                 <c:pt idx="3">
-                  <c:v>3.1073499999999998</c:v>
+                  <c:v>1.8593</c:v>
                 </c:pt>
                 <c:pt idx="4">
                   <c:v>0.61931000000000003</c:v>
@@ -7889,7 +8407,7 @@
           <c:smooth val="1"/>
         </c:ser>
         <c:ser>
-          <c:idx val="3"/>
+          <c:idx val="7"/>
           <c:order val="3"/>
           <c:tx>
             <c:v>1 CPU</c:v>
@@ -7925,16 +8443,16 @@
                 <c:formatCode>General</c:formatCode>
                 <c:ptCount val="5"/>
                 <c:pt idx="0">
-                  <c:v>10.281249999999998</c:v>
+                  <c:v>14.037999999999998</c:v>
                 </c:pt>
                 <c:pt idx="1">
-                  <c:v>6.9405000000000001</c:v>
+                  <c:v>12.1935</c:v>
                 </c:pt>
                 <c:pt idx="2">
                   <c:v>5.1092300000000002</c:v>
                 </c:pt>
                 <c:pt idx="3">
-                  <c:v>2.4592999999999994</c:v>
+                  <c:v>3.1073499999999998</c:v>
                 </c:pt>
                 <c:pt idx="4">
                   <c:v>1.12453</c:v>
@@ -7944,23 +8462,23 @@
           </c:yVal>
           <c:smooth val="1"/>
         </c:ser>
-        <c:axId val="57490048"/>
-        <c:axId val="57495936"/>
+        <c:axId val="77364608"/>
+        <c:axId val="78260096"/>
       </c:scatterChart>
       <c:valAx>
-        <c:axId val="57490048"/>
+        <c:axId val="77364608"/>
         <c:scaling>
           <c:orientation val="minMax"/>
         </c:scaling>
         <c:axPos val="b"/>
         <c:numFmt formatCode="General" sourceLinked="1"/>
         <c:tickLblPos val="nextTo"/>
-        <c:crossAx val="57495936"/>
+        <c:crossAx val="78260096"/>
         <c:crosses val="autoZero"/>
         <c:crossBetween val="midCat"/>
       </c:valAx>
       <c:valAx>
-        <c:axId val="57495936"/>
+        <c:axId val="78260096"/>
         <c:scaling>
           <c:orientation val="minMax"/>
         </c:scaling>
@@ -7968,7 +8486,7 @@
         <c:majorGridlines/>
         <c:numFmt formatCode="General" sourceLinked="1"/>
         <c:tickLblPos val="nextTo"/>
-        <c:crossAx val="57490048"/>
+        <c:crossAx val="77364608"/>
         <c:crosses val="autoZero"/>
         <c:crossBetween val="midCat"/>
       </c:valAx>
@@ -8025,7 +8543,7 @@
           <c:xMode val="edge"/>
           <c:yMode val="edge"/>
           <c:x val="0.13280176966912038"/>
-          <c:y val="2.7553442612126351E-2"/>
+          <c:y val="2.7553442612126368E-2"/>
           <c:w val="0.71378237095363051"/>
           <c:h val="0.79822506561679785"/>
         </c:manualLayout>
@@ -8078,10 +8596,10 @@
                   <c:v>3.8787715929158657</c:v>
                 </c:pt>
                 <c:pt idx="3">
-                  <c:v>31.036304389960254</c:v>
+                  <c:v>31.036304389960247</c:v>
                 </c:pt>
                 <c:pt idx="4">
-                  <c:v>31.762731825845471</c:v>
+                  <c:v>31.762731825845464</c:v>
                 </c:pt>
               </c:numCache>
             </c:numRef>
@@ -8131,7 +8649,7 @@
                   <c:v>0.9848583509513742</c:v>
                 </c:pt>
                 <c:pt idx="2">
-                  <c:v>2.9978459018311576</c:v>
+                  <c:v>2.9978459018311567</c:v>
                 </c:pt>
                 <c:pt idx="3">
                   <c:v>19.063311011904759</c:v>
@@ -8193,7 +8711,7 @@
                   <c:v>11.437986607142856</c:v>
                 </c:pt>
                 <c:pt idx="4">
-                  <c:v>12.881392659627958</c:v>
+                  <c:v>12.881392659627965</c:v>
                 </c:pt>
               </c:numCache>
             </c:numRef>
@@ -8243,36 +8761,36 @@
                   <c:v>1.0010134732556752</c:v>
                 </c:pt>
                 <c:pt idx="2">
-                  <c:v>2.0493019312369287</c:v>
+                  <c:v>2.0493019312369292</c:v>
                 </c:pt>
                 <c:pt idx="3">
                   <c:v>8.169990433673469</c:v>
                 </c:pt>
                 <c:pt idx="4">
-                  <c:v>6.2812184358911543</c:v>
+                  <c:v>6.2812184358911578</c:v>
                 </c:pt>
               </c:numCache>
             </c:numRef>
           </c:yVal>
           <c:smooth val="1"/>
         </c:ser>
-        <c:axId val="57510144"/>
-        <c:axId val="57520128"/>
+        <c:axId val="101083392"/>
+        <c:axId val="101086336"/>
       </c:scatterChart>
       <c:valAx>
-        <c:axId val="57510144"/>
+        <c:axId val="101083392"/>
         <c:scaling>
           <c:orientation val="minMax"/>
         </c:scaling>
         <c:axPos val="b"/>
         <c:numFmt formatCode="General" sourceLinked="1"/>
         <c:tickLblPos val="nextTo"/>
-        <c:crossAx val="57520128"/>
+        <c:crossAx val="101086336"/>
         <c:crosses val="autoZero"/>
         <c:crossBetween val="midCat"/>
       </c:valAx>
       <c:valAx>
-        <c:axId val="57520128"/>
+        <c:axId val="101086336"/>
         <c:scaling>
           <c:orientation val="minMax"/>
         </c:scaling>
@@ -8280,7 +8798,7 @@
         <c:majorGridlines/>
         <c:numFmt formatCode="General" sourceLinked="1"/>
         <c:tickLblPos val="nextTo"/>
-        <c:crossAx val="57510144"/>
+        <c:crossAx val="101083392"/>
         <c:crosses val="autoZero"/>
         <c:crossBetween val="midCat"/>
       </c:valAx>
@@ -8387,13 +8905,13 @@
                   <c:v>2.01840490797546</c:v>
                 </c:pt>
                 <c:pt idx="2">
-                  <c:v>2.1433202414903061</c:v>
+                  <c:v>2.1433202414903088</c:v>
                 </c:pt>
                 <c:pt idx="3">
-                  <c:v>16.799977123435418</c:v>
+                  <c:v>16.799977123435429</c:v>
                 </c:pt>
                 <c:pt idx="4">
-                  <c:v>31.333333333333311</c:v>
+                  <c:v>31.333333333333297</c:v>
                 </c:pt>
               </c:numCache>
             </c:numRef>
@@ -8443,10 +8961,10 @@
                   <c:v>2.01840490797546</c:v>
                 </c:pt>
                 <c:pt idx="2">
-                  <c:v>2.1245719859233239</c:v>
+                  <c:v>2.1245719859233247</c:v>
                 </c:pt>
                 <c:pt idx="3">
-                  <c:v>8.3513390572582082</c:v>
+                  <c:v>8.3513390572582153</c:v>
                 </c:pt>
                 <c:pt idx="4">
                   <c:v>22.386069196768783</c:v>
@@ -8502,7 +9020,7 @@
                   <c:v>2.0924706672500988</c:v>
                 </c:pt>
                 <c:pt idx="3">
-                  <c:v>3.3086874668125588</c:v>
+                  <c:v>3.3086874668125592</c:v>
                 </c:pt>
                 <c:pt idx="4">
                   <c:v>16.601136748962553</c:v>
@@ -8555,7 +9073,7 @@
                   <c:v>1.4813414019162885</c:v>
                 </c:pt>
                 <c:pt idx="2">
-                  <c:v>2.0122895230788176</c:v>
+                  <c:v>2.0122895230788163</c:v>
                 </c:pt>
                 <c:pt idx="3">
                   <c:v>4.1805595088033165</c:v>
@@ -8568,23 +9086,23 @@
           </c:yVal>
           <c:smooth val="1"/>
         </c:ser>
-        <c:axId val="57534336"/>
-        <c:axId val="57535872"/>
+        <c:axId val="117959680"/>
+        <c:axId val="118146560"/>
       </c:scatterChart>
       <c:valAx>
-        <c:axId val="57534336"/>
+        <c:axId val="117959680"/>
         <c:scaling>
           <c:orientation val="minMax"/>
         </c:scaling>
         <c:axPos val="b"/>
         <c:numFmt formatCode="General" sourceLinked="1"/>
         <c:tickLblPos val="nextTo"/>
-        <c:crossAx val="57535872"/>
+        <c:crossAx val="118146560"/>
         <c:crosses val="autoZero"/>
         <c:crossBetween val="midCat"/>
       </c:valAx>
       <c:valAx>
-        <c:axId val="57535872"/>
+        <c:axId val="118146560"/>
         <c:scaling>
           <c:orientation val="minMax"/>
         </c:scaling>
@@ -8592,7 +9110,7 @@
         <c:majorGridlines/>
         <c:numFmt formatCode="General" sourceLinked="1"/>
         <c:tickLblPos val="nextTo"/>
-        <c:crossAx val="57534336"/>
+        <c:crossAx val="117959680"/>
         <c:crosses val="autoZero"/>
         <c:crossBetween val="midCat"/>
       </c:valAx>
@@ -8607,6 +9125,252 @@
 </file>
 
 <file path=word/charts/chart5.xml><?xml version="1.0" encoding="utf-8"?>
+<c:chartSpace xmlns:c="http://schemas.openxmlformats.org/drawingml/2006/chart" xmlns:a="http://schemas.openxmlformats.org/drawingml/2006/main" xmlns:r="http://schemas.openxmlformats.org/officeDocument/2006/relationships">
+  <c:lang val="ru-RU"/>
+  <c:chart>
+    <c:title>
+      <c:tx>
+        <c:rich>
+          <a:bodyPr/>
+          <a:lstStyle/>
+          <a:p>
+            <a:pPr>
+              <a:defRPr/>
+            </a:pPr>
+            <a:r>
+              <a:rPr lang="ru-RU" sz="1800" b="1" i="0" u="none" strike="noStrike" baseline="0"/>
+              <a:t>Эффективность распараллеливания в </a:t>
+            </a:r>
+            <a:r>
+              <a:rPr lang="en-US" sz="1800" b="1" i="0" u="none" strike="noStrike" baseline="0"/>
+              <a:t>Debug</a:t>
+            </a:r>
+          </a:p>
+        </c:rich>
+      </c:tx>
+      <c:overlay val="1"/>
+    </c:title>
+    <c:plotArea>
+      <c:layout>
+        <c:manualLayout>
+          <c:layoutTarget val="inner"/>
+          <c:xMode val="edge"/>
+          <c:yMode val="edge"/>
+          <c:x val="0.12615507436570417"/>
+          <c:y val="6.5289442986293383E-2"/>
+          <c:w val="0.71378237095363051"/>
+          <c:h val="0.79822506561679785"/>
+        </c:manualLayout>
+      </c:layout>
+      <c:scatterChart>
+        <c:scatterStyle val="smoothMarker"/>
+        <c:ser>
+          <c:idx val="0"/>
+          <c:order val="0"/>
+          <c:tx>
+            <c:v>4 CPU</c:v>
+          </c:tx>
+          <c:xVal>
+            <c:numRef>
+              <c:f>Лист1!$A$5:$A$9</c:f>
+              <c:numCache>
+                <c:formatCode>General</c:formatCode>
+                <c:ptCount val="5"/>
+                <c:pt idx="0">
+                  <c:v>1</c:v>
+                </c:pt>
+                <c:pt idx="1">
+                  <c:v>2</c:v>
+                </c:pt>
+                <c:pt idx="2">
+                  <c:v>4</c:v>
+                </c:pt>
+                <c:pt idx="3">
+                  <c:v>6</c:v>
+                </c:pt>
+                <c:pt idx="4">
+                  <c:v>8</c:v>
+                </c:pt>
+              </c:numCache>
+            </c:numRef>
+          </c:xVal>
+          <c:yVal>
+            <c:numRef>
+              <c:f>Лист1!$E$19:$E$23</c:f>
+              <c:numCache>
+                <c:formatCode>General</c:formatCode>
+                <c:ptCount val="5"/>
+                <c:pt idx="0">
+                  <c:v>1</c:v>
+                </c:pt>
+                <c:pt idx="1">
+                  <c:v>0.98386123390351743</c:v>
+                </c:pt>
+                <c:pt idx="2">
+                  <c:v>1.8927282182253631</c:v>
+                </c:pt>
+                <c:pt idx="3">
+                  <c:v>3.7988177148948541</c:v>
+                </c:pt>
+                <c:pt idx="4">
+                  <c:v>5.0567787364871561</c:v>
+                </c:pt>
+              </c:numCache>
+            </c:numRef>
+          </c:yVal>
+          <c:smooth val="1"/>
+        </c:ser>
+        <c:ser>
+          <c:idx val="1"/>
+          <c:order val="1"/>
+          <c:tx>
+            <c:v>3 CPU</c:v>
+          </c:tx>
+          <c:xVal>
+            <c:numRef>
+              <c:f>Лист1!$A$5:$A$9</c:f>
+              <c:numCache>
+                <c:formatCode>General</c:formatCode>
+                <c:ptCount val="5"/>
+                <c:pt idx="0">
+                  <c:v>1</c:v>
+                </c:pt>
+                <c:pt idx="1">
+                  <c:v>2</c:v>
+                </c:pt>
+                <c:pt idx="2">
+                  <c:v>4</c:v>
+                </c:pt>
+                <c:pt idx="3">
+                  <c:v>6</c:v>
+                </c:pt>
+                <c:pt idx="4">
+                  <c:v>8</c:v>
+                </c:pt>
+              </c:numCache>
+            </c:numRef>
+          </c:xVal>
+          <c:yVal>
+            <c:numRef>
+              <c:f>Лист1!$D$19:$D$23</c:f>
+              <c:numCache>
+                <c:formatCode>General</c:formatCode>
+                <c:ptCount val="5"/>
+                <c:pt idx="0">
+                  <c:v>1</c:v>
+                </c:pt>
+                <c:pt idx="1">
+                  <c:v>0.98386123390351743</c:v>
+                </c:pt>
+                <c:pt idx="2">
+                  <c:v>1.4628619902884217</c:v>
+                </c:pt>
+                <c:pt idx="3">
+                  <c:v>2.333333333333333</c:v>
+                </c:pt>
+                <c:pt idx="4">
+                  <c:v>3.8228678537956884</c:v>
+                </c:pt>
+              </c:numCache>
+            </c:numRef>
+          </c:yVal>
+          <c:smooth val="1"/>
+        </c:ser>
+        <c:ser>
+          <c:idx val="2"/>
+          <c:order val="2"/>
+          <c:tx>
+            <c:v>2 CPU</c:v>
+          </c:tx>
+          <c:xVal>
+            <c:numRef>
+              <c:f>Лист1!$A$5:$A$9</c:f>
+              <c:numCache>
+                <c:formatCode>General</c:formatCode>
+                <c:ptCount val="5"/>
+                <c:pt idx="0">
+                  <c:v>1</c:v>
+                </c:pt>
+                <c:pt idx="1">
+                  <c:v>2</c:v>
+                </c:pt>
+                <c:pt idx="2">
+                  <c:v>4</c:v>
+                </c:pt>
+                <c:pt idx="3">
+                  <c:v>6</c:v>
+                </c:pt>
+                <c:pt idx="4">
+                  <c:v>8</c:v>
+                </c:pt>
+              </c:numCache>
+            </c:numRef>
+          </c:xVal>
+          <c:yVal>
+            <c:numRef>
+              <c:f>Лист1!$C$19:$C$23</c:f>
+              <c:numCache>
+                <c:formatCode>General</c:formatCode>
+                <c:ptCount val="5"/>
+                <c:pt idx="0">
+                  <c:v>1</c:v>
+                </c:pt>
+                <c:pt idx="1">
+                  <c:v>0.98386123390351743</c:v>
+                </c:pt>
+                <c:pt idx="2">
+                  <c:v>1.1547914838590496</c:v>
+                </c:pt>
+                <c:pt idx="3">
+                  <c:v>1.4</c:v>
+                </c:pt>
+                <c:pt idx="4">
+                  <c:v>2.0507792860734035</c:v>
+                </c:pt>
+              </c:numCache>
+            </c:numRef>
+          </c:yVal>
+          <c:smooth val="1"/>
+        </c:ser>
+        <c:axId val="119173504"/>
+        <c:axId val="119188096"/>
+      </c:scatterChart>
+      <c:valAx>
+        <c:axId val="119173504"/>
+        <c:scaling>
+          <c:orientation val="minMax"/>
+        </c:scaling>
+        <c:axPos val="b"/>
+        <c:numFmt formatCode="General" sourceLinked="1"/>
+        <c:tickLblPos val="nextTo"/>
+        <c:crossAx val="119188096"/>
+        <c:crosses val="autoZero"/>
+        <c:crossBetween val="midCat"/>
+      </c:valAx>
+      <c:valAx>
+        <c:axId val="119188096"/>
+        <c:scaling>
+          <c:orientation val="minMax"/>
+        </c:scaling>
+        <c:axPos val="l"/>
+        <c:majorGridlines/>
+        <c:numFmt formatCode="General" sourceLinked="1"/>
+        <c:tickLblPos val="nextTo"/>
+        <c:crossAx val="119173504"/>
+        <c:crosses val="autoZero"/>
+        <c:crossBetween val="midCat"/>
+      </c:valAx>
+    </c:plotArea>
+    <c:legend>
+      <c:legendPos val="r"/>
+    </c:legend>
+    <c:plotVisOnly val="1"/>
+  </c:chart>
+  <c:externalData r:id="rId1"/>
+</c:chartSpace>
+</file>
+
+<file path=word/charts/chart6.xml><?xml version="1.0" encoding="utf-8"?>
 <c:chartSpace xmlns:c="http://schemas.openxmlformats.org/drawingml/2006/chart" xmlns:a="http://schemas.openxmlformats.org/drawingml/2006/main" xmlns:r="http://schemas.openxmlformats.org/officeDocument/2006/relationships">
   <c:date1904 val="1"/>
   <c:lang val="ru-RU"/>
@@ -8687,16 +9451,16 @@
                   <c:v>1</c:v>
                 </c:pt>
                 <c:pt idx="1">
-                  <c:v>2.01840490797546</c:v>
+                  <c:v>1.3418428040536454</c:v>
                 </c:pt>
                 <c:pt idx="2">
-                  <c:v>2.1433202414903061</c:v>
+                  <c:v>2.7753979031995222</c:v>
                 </c:pt>
                 <c:pt idx="3">
-                  <c:v>16.799977123435418</c:v>
+                  <c:v>5.0775352135690701</c:v>
                 </c:pt>
                 <c:pt idx="4">
-                  <c:v>31.333333333333311</c:v>
+                  <c:v>3.4271390476190486</c:v>
                 </c:pt>
               </c:numCache>
             </c:numRef>
@@ -8743,16 +9507,16 @@
                   <c:v>1</c:v>
                 </c:pt>
                 <c:pt idx="1">
-                  <c:v>1.3625521472392641</c:v>
+                  <c:v>1.3418428040536454</c:v>
                 </c:pt>
                 <c:pt idx="2">
-                  <c:v>1.0557983637825179</c:v>
+                  <c:v>1.8556750081720119</c:v>
                 </c:pt>
                 <c:pt idx="3">
-                  <c:v>1.997660609703596</c:v>
+                  <c:v>2.524064040809364</c:v>
                 </c:pt>
                 <c:pt idx="4">
-                  <c:v>2.4485161234132407</c:v>
+                  <c:v>2.4485161234132424</c:v>
                 </c:pt>
               </c:numCache>
             </c:numRef>
@@ -8799,95 +9563,39 @@
                   <c:v>1</c:v>
                 </c:pt>
                 <c:pt idx="1">
-                  <c:v>1.3625521472392641</c:v>
+                  <c:v>1.3418428040536454</c:v>
                 </c:pt>
                 <c:pt idx="2">
-                  <c:v>1.0398457295790127</c:v>
+                  <c:v>1.6104743892828999</c:v>
                 </c:pt>
                 <c:pt idx="3">
-                  <c:v>0.79144608750221246</c:v>
+                  <c:v>1.6712472435862959</c:v>
                 </c:pt>
                 <c:pt idx="4">
-                  <c:v>1.8157788506563752</c:v>
+                  <c:v>1.8157788506563757</c:v>
                 </c:pt>
               </c:numCache>
             </c:numRef>
           </c:yVal>
           <c:smooth val="1"/>
         </c:ser>
-        <c:ser>
-          <c:idx val="3"/>
-          <c:order val="3"/>
-          <c:tx>
-            <c:v>1 CPU</c:v>
-          </c:tx>
-          <c:xVal>
-            <c:numRef>
-              <c:f>Лист1!$A$19:$A$23</c:f>
-              <c:numCache>
-                <c:formatCode>General</c:formatCode>
-                <c:ptCount val="5"/>
-                <c:pt idx="0">
-                  <c:v>1</c:v>
-                </c:pt>
-                <c:pt idx="1">
-                  <c:v>2</c:v>
-                </c:pt>
-                <c:pt idx="2">
-                  <c:v>4</c:v>
-                </c:pt>
-                <c:pt idx="3">
-                  <c:v>6</c:v>
-                </c:pt>
-                <c:pt idx="4">
-                  <c:v>8</c:v>
-                </c:pt>
-              </c:numCache>
-            </c:numRef>
-          </c:xVal>
-          <c:yVal>
-            <c:numRef>
-              <c:f>Лист1!$F$19:$F$23</c:f>
-              <c:numCache>
-                <c:formatCode>General</c:formatCode>
-                <c:ptCount val="5"/>
-                <c:pt idx="0">
-                  <c:v>1</c:v>
-                </c:pt>
-                <c:pt idx="1">
-                  <c:v>1</c:v>
-                </c:pt>
-                <c:pt idx="2">
-                  <c:v>1</c:v>
-                </c:pt>
-                <c:pt idx="3">
-                  <c:v>1</c:v>
-                </c:pt>
-                <c:pt idx="4">
-                  <c:v>1</c:v>
-                </c:pt>
-              </c:numCache>
-            </c:numRef>
-          </c:yVal>
-          <c:smooth val="1"/>
-        </c:ser>
-        <c:axId val="57689600"/>
-        <c:axId val="57691136"/>
+        <c:axId val="119399936"/>
+        <c:axId val="119401472"/>
       </c:scatterChart>
       <c:valAx>
-        <c:axId val="57689600"/>
+        <c:axId val="119399936"/>
         <c:scaling>
           <c:orientation val="minMax"/>
         </c:scaling>
         <c:axPos val="b"/>
         <c:numFmt formatCode="General" sourceLinked="1"/>
         <c:tickLblPos val="nextTo"/>
-        <c:crossAx val="57691136"/>
+        <c:crossAx val="119401472"/>
         <c:crosses val="autoZero"/>
         <c:crossBetween val="midCat"/>
       </c:valAx>
       <c:valAx>
-        <c:axId val="57691136"/>
+        <c:axId val="119401472"/>
         <c:scaling>
           <c:orientation val="minMax"/>
         </c:scaling>
@@ -8895,310 +9603,7 @@
         <c:majorGridlines/>
         <c:numFmt formatCode="General" sourceLinked="1"/>
         <c:tickLblPos val="nextTo"/>
-        <c:crossAx val="57689600"/>
-        <c:crosses val="autoZero"/>
-        <c:crossBetween val="midCat"/>
-      </c:valAx>
-    </c:plotArea>
-    <c:legend>
-      <c:legendPos val="r"/>
-    </c:legend>
-    <c:plotVisOnly val="1"/>
-  </c:chart>
-  <c:externalData r:id="rId1"/>
-</c:chartSpace>
-</file>
-
-<file path=word/charts/chart6.xml><?xml version="1.0" encoding="utf-8"?>
-<c:chartSpace xmlns:c="http://schemas.openxmlformats.org/drawingml/2006/chart" xmlns:a="http://schemas.openxmlformats.org/drawingml/2006/main" xmlns:r="http://schemas.openxmlformats.org/officeDocument/2006/relationships">
-  <c:date1904 val="1"/>
-  <c:lang val="ru-RU"/>
-  <c:chart>
-    <c:title>
-      <c:tx>
-        <c:rich>
-          <a:bodyPr/>
-          <a:lstStyle/>
-          <a:p>
-            <a:pPr>
-              <a:defRPr/>
-            </a:pPr>
-            <a:r>
-              <a:rPr lang="ru-RU" sz="1800" b="1" i="0" u="none" strike="noStrike" baseline="0"/>
-              <a:t>Эффективность распараллеливания в </a:t>
-            </a:r>
-            <a:r>
-              <a:rPr lang="en-US" sz="1800" b="1" i="0" u="none" strike="noStrike" baseline="0"/>
-              <a:t>Debug</a:t>
-            </a:r>
-          </a:p>
-        </c:rich>
-      </c:tx>
-      <c:overlay val="1"/>
-    </c:title>
-    <c:plotArea>
-      <c:layout>
-        <c:manualLayout>
-          <c:layoutTarget val="inner"/>
-          <c:xMode val="edge"/>
-          <c:yMode val="edge"/>
-          <c:x val="0.12615507436570417"/>
-          <c:y val="6.5289442986293383E-2"/>
-          <c:w val="0.71378237095363051"/>
-          <c:h val="0.79822506561679785"/>
-        </c:manualLayout>
-      </c:layout>
-      <c:scatterChart>
-        <c:scatterStyle val="smoothMarker"/>
-        <c:ser>
-          <c:idx val="0"/>
-          <c:order val="0"/>
-          <c:tx>
-            <c:v>4 CPU</c:v>
-          </c:tx>
-          <c:xVal>
-            <c:numRef>
-              <c:f>Лист1!$A$5:$A$9</c:f>
-              <c:numCache>
-                <c:formatCode>General</c:formatCode>
-                <c:ptCount val="5"/>
-                <c:pt idx="0">
-                  <c:v>1</c:v>
-                </c:pt>
-                <c:pt idx="1">
-                  <c:v>2</c:v>
-                </c:pt>
-                <c:pt idx="2">
-                  <c:v>4</c:v>
-                </c:pt>
-                <c:pt idx="3">
-                  <c:v>6</c:v>
-                </c:pt>
-                <c:pt idx="4">
-                  <c:v>8</c:v>
-                </c:pt>
-              </c:numCache>
-            </c:numRef>
-          </c:xVal>
-          <c:yVal>
-            <c:numRef>
-              <c:f>Лист1!$E$19:$E$23</c:f>
-              <c:numCache>
-                <c:formatCode>General</c:formatCode>
-                <c:ptCount val="5"/>
-                <c:pt idx="0">
-                  <c:v>1</c:v>
-                </c:pt>
-                <c:pt idx="1">
-                  <c:v>0.9848583509513742</c:v>
-                </c:pt>
-                <c:pt idx="2">
-                  <c:v>3.8787715929158657</c:v>
-                </c:pt>
-                <c:pt idx="3">
-                  <c:v>31.036304389960254</c:v>
-                </c:pt>
-                <c:pt idx="4">
-                  <c:v>31.762731825845471</c:v>
-                </c:pt>
-              </c:numCache>
-            </c:numRef>
-          </c:yVal>
-          <c:smooth val="1"/>
-        </c:ser>
-        <c:ser>
-          <c:idx val="1"/>
-          <c:order val="1"/>
-          <c:tx>
-            <c:v>3 CPU</c:v>
-          </c:tx>
-          <c:xVal>
-            <c:numRef>
-              <c:f>Лист1!$A$5:$A$9</c:f>
-              <c:numCache>
-                <c:formatCode>General</c:formatCode>
-                <c:ptCount val="5"/>
-                <c:pt idx="0">
-                  <c:v>1</c:v>
-                </c:pt>
-                <c:pt idx="1">
-                  <c:v>2</c:v>
-                </c:pt>
-                <c:pt idx="2">
-                  <c:v>4</c:v>
-                </c:pt>
-                <c:pt idx="3">
-                  <c:v>6</c:v>
-                </c:pt>
-                <c:pt idx="4">
-                  <c:v>8</c:v>
-                </c:pt>
-              </c:numCache>
-            </c:numRef>
-          </c:xVal>
-          <c:yVal>
-            <c:numRef>
-              <c:f>Лист1!$D$19:$D$23</c:f>
-              <c:numCache>
-                <c:formatCode>General</c:formatCode>
-                <c:ptCount val="5"/>
-                <c:pt idx="0">
-                  <c:v>1</c:v>
-                </c:pt>
-                <c:pt idx="1">
-                  <c:v>0.98386123390351765</c:v>
-                </c:pt>
-                <c:pt idx="2">
-                  <c:v>1.4628619902884212</c:v>
-                </c:pt>
-                <c:pt idx="3">
-                  <c:v>2.333333333333333</c:v>
-                </c:pt>
-                <c:pt idx="4">
-                  <c:v>3.8228678537956875</c:v>
-                </c:pt>
-              </c:numCache>
-            </c:numRef>
-          </c:yVal>
-          <c:smooth val="1"/>
-        </c:ser>
-        <c:ser>
-          <c:idx val="2"/>
-          <c:order val="2"/>
-          <c:tx>
-            <c:v>2 CPU</c:v>
-          </c:tx>
-          <c:xVal>
-            <c:numRef>
-              <c:f>Лист1!$A$5:$A$9</c:f>
-              <c:numCache>
-                <c:formatCode>General</c:formatCode>
-                <c:ptCount val="5"/>
-                <c:pt idx="0">
-                  <c:v>1</c:v>
-                </c:pt>
-                <c:pt idx="1">
-                  <c:v>2</c:v>
-                </c:pt>
-                <c:pt idx="2">
-                  <c:v>4</c:v>
-                </c:pt>
-                <c:pt idx="3">
-                  <c:v>6</c:v>
-                </c:pt>
-                <c:pt idx="4">
-                  <c:v>8</c:v>
-                </c:pt>
-              </c:numCache>
-            </c:numRef>
-          </c:xVal>
-          <c:yVal>
-            <c:numRef>
-              <c:f>Лист1!$C$19:$C$23</c:f>
-              <c:numCache>
-                <c:formatCode>General</c:formatCode>
-                <c:ptCount val="5"/>
-                <c:pt idx="0">
-                  <c:v>1</c:v>
-                </c:pt>
-                <c:pt idx="1">
-                  <c:v>0.98386123390351765</c:v>
-                </c:pt>
-                <c:pt idx="2">
-                  <c:v>1.1547914838590496</c:v>
-                </c:pt>
-                <c:pt idx="3">
-                  <c:v>1.4</c:v>
-                </c:pt>
-                <c:pt idx="4">
-                  <c:v>2.0507792860734035</c:v>
-                </c:pt>
-              </c:numCache>
-            </c:numRef>
-          </c:yVal>
-          <c:smooth val="1"/>
-        </c:ser>
-        <c:ser>
-          <c:idx val="3"/>
-          <c:order val="3"/>
-          <c:tx>
-            <c:v>1 CPU</c:v>
-          </c:tx>
-          <c:xVal>
-            <c:numRef>
-              <c:f>Лист1!$A$19:$A$23</c:f>
-              <c:numCache>
-                <c:formatCode>General</c:formatCode>
-                <c:ptCount val="5"/>
-                <c:pt idx="0">
-                  <c:v>1</c:v>
-                </c:pt>
-                <c:pt idx="1">
-                  <c:v>2</c:v>
-                </c:pt>
-                <c:pt idx="2">
-                  <c:v>4</c:v>
-                </c:pt>
-                <c:pt idx="3">
-                  <c:v>6</c:v>
-                </c:pt>
-                <c:pt idx="4">
-                  <c:v>8</c:v>
-                </c:pt>
-              </c:numCache>
-            </c:numRef>
-          </c:xVal>
-          <c:yVal>
-            <c:numRef>
-              <c:f>Лист1!$B$19:$B$23</c:f>
-              <c:numCache>
-                <c:formatCode>General</c:formatCode>
-                <c:ptCount val="5"/>
-                <c:pt idx="0">
-                  <c:v>1</c:v>
-                </c:pt>
-                <c:pt idx="1">
-                  <c:v>1</c:v>
-                </c:pt>
-                <c:pt idx="2">
-                  <c:v>1</c:v>
-                </c:pt>
-                <c:pt idx="3">
-                  <c:v>1</c:v>
-                </c:pt>
-                <c:pt idx="4">
-                  <c:v>1</c:v>
-                </c:pt>
-              </c:numCache>
-            </c:numRef>
-          </c:yVal>
-          <c:smooth val="1"/>
-        </c:ser>
-        <c:axId val="57713792"/>
-        <c:axId val="57715328"/>
-      </c:scatterChart>
-      <c:valAx>
-        <c:axId val="57713792"/>
-        <c:scaling>
-          <c:orientation val="minMax"/>
-        </c:scaling>
-        <c:axPos val="b"/>
-        <c:numFmt formatCode="General" sourceLinked="1"/>
-        <c:tickLblPos val="nextTo"/>
-        <c:crossAx val="57715328"/>
-        <c:crosses val="autoZero"/>
-        <c:crossBetween val="midCat"/>
-      </c:valAx>
-      <c:valAx>
-        <c:axId val="57715328"/>
-        <c:scaling>
-          <c:orientation val="minMax"/>
-        </c:scaling>
-        <c:axPos val="l"/>
-        <c:majorGridlines/>
-        <c:numFmt formatCode="General" sourceLinked="1"/>
-        <c:tickLblPos val="nextTo"/>
-        <c:crossAx val="57713792"/>
+        <c:crossAx val="119399936"/>
         <c:crosses val="autoZero"/>
         <c:crossBetween val="midCat"/>
       </c:valAx>
@@ -9467,7 +9872,7 @@
   <a:extraClrSchemeLst/>
   <a:extLst>
     <a:ext uri="{05A4C25C-085E-4340-85A3-A5531E510DB2}">
-      <thm15:themeFamily xmlns:thm15="http://schemas.microsoft.com/office/thememl/2012/main" xmlns="" name="Office Theme" id="{62F939B6-93AF-4DB8-9C6B-D6C7DFDC589F}" vid="{4A3C46E8-61CC-4603-A589-7422A47A8E4A}"/>
+      <thm15:themeFamily xmlns="" xmlns:thm15="http://schemas.microsoft.com/office/thememl/2012/main" name="Office Theme" id="{62F939B6-93AF-4DB8-9C6B-D6C7DFDC589F}" vid="{4A3C46E8-61CC-4603-A589-7422A47A8E4A}"/>
     </a:ext>
   </a:extLst>
 </a:theme>

</xml_diff>